<commit_message>
generate PDF finished & submit_techwork error!
</commit_message>
<xml_diff>
--- a/static/pdf/emptytable.docx
+++ b/static/pdf/emptytable.docx
@@ -1,6 +1,6 @@
 
 <file path=word/document.xml><?xml version="1.0" encoding="utf-8"?>
-<w:document xmlns:wpc="http://schemas.microsoft.com/office/word/2010/wordprocessingCanvas" xmlns:mc="http://schemas.openxmlformats.org/markup-compatibility/2006" xmlns:o="urn:schemas-microsoft-com:office:office" xmlns:r="http://schemas.openxmlformats.org/officeDocument/2006/relationships" xmlns:m="http://schemas.openxmlformats.org/officeDocument/2006/math" xmlns:v="urn:schemas-microsoft-com:vml" xmlns:wp14="http://schemas.microsoft.com/office/word/2010/wordprocessingDrawing" xmlns:wp="http://schemas.openxmlformats.org/drawingml/2006/wordprocessingDrawing" xmlns:w="http://schemas.openxmlformats.org/wordprocessingml/2006/main" xmlns:w14="http://schemas.microsoft.com/office/word/2010/wordml" xmlns:w10="urn:schemas-microsoft-com:office:word" xmlns:w15="http://schemas.microsoft.com/office/word/2012/wordml" xmlns:wpg="http://schemas.microsoft.com/office/word/2010/wordprocessingGroup" xmlns:wpi="http://schemas.microsoft.com/office/word/2010/wordprocessingInk" xmlns:wne="http://schemas.microsoft.com/office/word/2006/wordml" xmlns:wps="http://schemas.microsoft.com/office/word/2010/wordprocessingShape" xmlns:wpsCustomData="http://www.wps.cn/officeDocument/2013/wpsCustomData" mc:Ignorable="w14 w15 wp14">
+<w:document xmlns:wpc="http://schemas.microsoft.com/office/word/2010/wordprocessingCanvas" xmlns:cx="http://schemas.microsoft.com/office/drawing/2014/chartex" xmlns:cx1="http://schemas.microsoft.com/office/drawing/2015/9/8/chartex" xmlns:cx2="http://schemas.microsoft.com/office/drawing/2015/10/21/chartex" xmlns:cx3="http://schemas.microsoft.com/office/drawing/2016/5/9/chartex" xmlns:cx4="http://schemas.microsoft.com/office/drawing/2016/5/10/chartex" xmlns:cx5="http://schemas.microsoft.com/office/drawing/2016/5/11/chartex" xmlns:cx6="http://schemas.microsoft.com/office/drawing/2016/5/12/chartex" xmlns:cx7="http://schemas.microsoft.com/office/drawing/2016/5/13/chartex" xmlns:cx8="http://schemas.microsoft.com/office/drawing/2016/5/14/chartex" xmlns:mc="http://schemas.openxmlformats.org/markup-compatibility/2006" xmlns:aink="http://schemas.microsoft.com/office/drawing/2016/ink" xmlns:am3d="http://schemas.microsoft.com/office/drawing/2017/model3d" xmlns:o="urn:schemas-microsoft-com:office:office" xmlns:r="http://schemas.openxmlformats.org/officeDocument/2006/relationships" xmlns:m="http://schemas.openxmlformats.org/officeDocument/2006/math" xmlns:v="urn:schemas-microsoft-com:vml" xmlns:wp14="http://schemas.microsoft.com/office/word/2010/wordprocessingDrawing" xmlns:wp="http://schemas.openxmlformats.org/drawingml/2006/wordprocessingDrawing" xmlns:w10="urn:schemas-microsoft-com:office:word" xmlns:w="http://schemas.openxmlformats.org/wordprocessingml/2006/main" xmlns:w14="http://schemas.microsoft.com/office/word/2010/wordml" xmlns:w15="http://schemas.microsoft.com/office/word/2012/wordml" xmlns:w16cid="http://schemas.microsoft.com/office/word/2016/wordml/cid" xmlns:w16se="http://schemas.microsoft.com/office/word/2015/wordml/symex" xmlns:wpg="http://schemas.microsoft.com/office/word/2010/wordprocessingGroup" xmlns:wpi="http://schemas.microsoft.com/office/word/2010/wordprocessingInk" xmlns:wne="http://schemas.microsoft.com/office/word/2006/wordml" xmlns:wps="http://schemas.microsoft.com/office/word/2010/wordprocessingShape" mc:Ignorable="w14 w15 w16se w16cid wp14">
   <w:body>
     <w:p>
       <w:pPr>
@@ -13,18 +13,34 @@
       </w:pPr>
       <w:r>
         <w:rPr>
-          <w:rFonts w:hint="eastAsia" w:ascii="楷体_GB2312" w:eastAsia="楷体_GB2312"/>
+          <w:rFonts w:ascii="楷体_GB2312" w:eastAsia="楷体_GB2312" w:hint="eastAsia"/>
           <w:sz w:val="30"/>
         </w:rPr>
         <w:t>作品编码：</w:t>
       </w:r>
       <w:r>
         <w:rPr>
-          <w:rFonts w:hint="eastAsia" w:ascii="楷体_GB2312" w:eastAsia="楷体_GB2312"/>
+          <w:rFonts w:ascii="楷体_GB2312" w:eastAsia="楷体_GB2312" w:hint="eastAsia"/>
           <w:sz w:val="30"/>
           <w:u w:val="single"/>
         </w:rPr>
-        <w:t xml:space="preserve">  （系统自动生成）  </w:t>
+        <w:t xml:space="preserve">  </w:t>
+      </w:r>
+      <w:r>
+        <w:rPr>
+          <w:rFonts w:ascii="楷体_GB2312" w:eastAsia="楷体_GB2312" w:hint="eastAsia"/>
+          <w:sz w:val="30"/>
+          <w:u w:val="single"/>
+        </w:rPr>
+        <w:t>（系统自动生成）</w:t>
+      </w:r>
+      <w:r>
+        <w:rPr>
+          <w:rFonts w:ascii="楷体_GB2312" w:eastAsia="楷体_GB2312" w:hint="eastAsia"/>
+          <w:sz w:val="30"/>
+          <w:u w:val="single"/>
+        </w:rPr>
+        <w:t xml:space="preserve">  </w:t>
       </w:r>
       <w:bookmarkStart w:id="0" w:name="_Toc12758501"/>
     </w:p>
@@ -65,7 +81,7 @@
     </w:p>
     <w:p>
       <w:pPr>
-        <w:pStyle w:val="4"/>
+        <w:pStyle w:val="a7"/>
         <w:rPr>
           <w:rFonts w:ascii="隶书" w:eastAsia="隶书"/>
           <w:sz w:val="72"/>
@@ -74,7 +90,7 @@
       </w:pPr>
       <w:r>
         <w:rPr>
-          <w:rFonts w:hint="eastAsia" w:ascii="隶书" w:eastAsia="隶书"/>
+          <w:rFonts w:ascii="隶书" w:eastAsia="隶书" w:hint="eastAsia"/>
           <w:sz w:val="72"/>
           <w:szCs w:val="72"/>
         </w:rPr>
@@ -104,7 +120,7 @@
     </w:p>
     <w:p>
       <w:pPr>
-        <w:spacing w:before="312" w:beforeLines="100" w:after="312" w:afterLines="100" w:line="480" w:lineRule="auto"/>
+        <w:spacing w:beforeLines="100" w:before="312" w:afterLines="100" w:after="312" w:line="480" w:lineRule="auto"/>
         <w:rPr>
           <w:rFonts w:ascii="楷体_GB2312" w:eastAsia="楷体_GB2312"/>
           <w:bCs/>
@@ -113,15 +129,23 @@
       </w:pPr>
       <w:r>
         <w:rPr>
-          <w:rFonts w:hint="eastAsia" w:ascii="楷体_GB2312" w:eastAsia="楷体_GB2312"/>
+          <w:rFonts w:ascii="楷体_GB2312" w:eastAsia="楷体_GB2312" w:hint="eastAsia"/>
           <w:bCs/>
           <w:sz w:val="30"/>
         </w:rPr>
-        <w:t xml:space="preserve">    作品名称：</w:t>
+        <w:t xml:space="preserve">    </w:t>
       </w:r>
       <w:r>
         <w:rPr>
-          <w:rFonts w:hint="eastAsia" w:ascii="楷体_GB2312" w:eastAsia="楷体_GB2312"/>
+          <w:rFonts w:ascii="楷体_GB2312" w:eastAsia="楷体_GB2312" w:hint="eastAsia"/>
+          <w:bCs/>
+          <w:sz w:val="30"/>
+        </w:rPr>
+        <w:t>作品名称：</w:t>
+      </w:r>
+      <w:r>
+        <w:rPr>
+          <w:rFonts w:ascii="楷体_GB2312" w:eastAsia="楷体_GB2312" w:hint="eastAsia"/>
           <w:bCs/>
           <w:sz w:val="30"/>
           <w:u w:val="single"/>
@@ -130,37 +154,34 @@
       </w:r>
       <w:r>
         <w:rPr>
-          <w:rFonts w:hint="eastAsia" w:ascii="楷体_GB2312" w:eastAsia="楷体_GB2312"/>
+          <w:rFonts w:ascii="楷体_GB2312" w:eastAsia="楷体_GB2312" w:hint="eastAsia"/>
           <w:bCs/>
           <w:sz w:val="30"/>
           <w:u w:val="single"/>
-          <w:lang w:eastAsia="zh-CN"/>
         </w:rPr>
         <w:t>（</w:t>
       </w:r>
       <w:r>
         <w:rPr>
-          <w:rFonts w:hint="eastAsia" w:ascii="楷体_GB2312" w:eastAsia="楷体_GB2312"/>
+          <w:rFonts w:ascii="楷体_GB2312" w:eastAsia="楷体_GB2312" w:hint="eastAsia"/>
           <w:bCs/>
           <w:sz w:val="30"/>
           <w:u w:val="single"/>
-          <w:lang w:val="en-US" w:eastAsia="zh-CN"/>
         </w:rPr>
         <w:t>名称</w:t>
       </w:r>
       <w:r>
         <w:rPr>
-          <w:rFonts w:hint="eastAsia" w:ascii="楷体_GB2312" w:eastAsia="楷体_GB2312"/>
+          <w:rFonts w:ascii="楷体_GB2312" w:eastAsia="楷体_GB2312" w:hint="eastAsia"/>
           <w:bCs/>
           <w:sz w:val="30"/>
           <w:u w:val="single"/>
-          <w:lang w:eastAsia="zh-CN"/>
         </w:rPr>
         <w:t>）</w:t>
       </w:r>
       <w:r>
         <w:rPr>
-          <w:rFonts w:hint="eastAsia" w:ascii="楷体_GB2312" w:eastAsia="楷体_GB2312"/>
+          <w:rFonts w:ascii="楷体_GB2312" w:eastAsia="楷体_GB2312" w:hint="eastAsia"/>
           <w:bCs/>
           <w:sz w:val="30"/>
           <w:u w:val="single"/>
@@ -169,17 +190,16 @@
       </w:r>
       <w:r>
         <w:rPr>
-          <w:rFonts w:hint="eastAsia" w:ascii="楷体_GB2312" w:eastAsia="楷体_GB2312"/>
+          <w:rFonts w:ascii="楷体_GB2312" w:eastAsia="楷体_GB2312" w:hint="eastAsia"/>
           <w:bCs/>
           <w:sz w:val="30"/>
           <w:u w:val="single"/>
-          <w:lang w:val="en-US" w:eastAsia="zh-CN"/>
         </w:rPr>
         <w:t xml:space="preserve"> </w:t>
       </w:r>
       <w:r>
         <w:rPr>
-          <w:rFonts w:hint="eastAsia" w:ascii="楷体_GB2312" w:eastAsia="楷体_GB2312"/>
+          <w:rFonts w:ascii="楷体_GB2312" w:eastAsia="楷体_GB2312" w:hint="eastAsia"/>
           <w:bCs/>
           <w:sz w:val="30"/>
           <w:u w:val="single"/>
@@ -189,7 +209,7 @@
     </w:p>
     <w:p>
       <w:pPr>
-        <w:spacing w:before="312" w:beforeLines="100" w:after="312" w:afterLines="100" w:line="480" w:lineRule="auto"/>
+        <w:spacing w:beforeLines="100" w:before="312" w:afterLines="100" w:after="312" w:line="480" w:lineRule="auto"/>
         <w:rPr>
           <w:rFonts w:ascii="楷体_GB2312" w:eastAsia="楷体_GB2312"/>
           <w:bCs/>
@@ -199,20 +219,46 @@
       </w:pPr>
       <w:r>
         <w:rPr>
-          <w:rFonts w:hint="eastAsia" w:ascii="楷体_GB2312" w:eastAsia="楷体_GB2312"/>
+          <w:rFonts w:ascii="楷体_GB2312" w:eastAsia="楷体_GB2312" w:hint="eastAsia"/>
           <w:bCs/>
           <w:sz w:val="30"/>
         </w:rPr>
-        <w:t xml:space="preserve">    院系名称：</w:t>
+        <w:t xml:space="preserve">    </w:t>
       </w:r>
       <w:r>
         <w:rPr>
-          <w:rFonts w:hint="eastAsia" w:ascii="楷体_GB2312" w:eastAsia="楷体_GB2312"/>
+          <w:rFonts w:ascii="楷体_GB2312" w:eastAsia="楷体_GB2312" w:hint="eastAsia"/>
+          <w:bCs/>
+          <w:sz w:val="30"/>
+        </w:rPr>
+        <w:t>院系名称：</w:t>
+      </w:r>
+      <w:r>
+        <w:rPr>
+          <w:rFonts w:ascii="楷体_GB2312" w:eastAsia="楷体_GB2312" w:hint="eastAsia"/>
           <w:bCs/>
           <w:sz w:val="30"/>
           <w:u w:val="single"/>
         </w:rPr>
-        <w:t xml:space="preserve">        （签章）                      </w:t>
+        <w:t xml:space="preserve">        </w:t>
+      </w:r>
+      <w:r>
+        <w:rPr>
+          <w:rFonts w:ascii="楷体_GB2312" w:eastAsia="楷体_GB2312" w:hint="eastAsia"/>
+          <w:bCs/>
+          <w:sz w:val="30"/>
+          <w:u w:val="single"/>
+        </w:rPr>
+        <w:t>（签章）</w:t>
+      </w:r>
+      <w:r>
+        <w:rPr>
+          <w:rFonts w:ascii="楷体_GB2312" w:eastAsia="楷体_GB2312" w:hint="eastAsia"/>
+          <w:bCs/>
+          <w:sz w:val="30"/>
+          <w:u w:val="single"/>
+        </w:rPr>
+        <w:t xml:space="preserve">                      </w:t>
       </w:r>
     </w:p>
     <w:p>
@@ -234,20 +280,23 @@
       </w:pPr>
       <w:r>
         <w:rPr>
-          <w:rFonts w:hint="eastAsia" w:ascii="隶书" w:eastAsia="隶书"/>
+          <w:rFonts w:ascii="隶书" w:eastAsia="隶书" w:hint="eastAsia"/>
           <w:sz w:val="30"/>
         </w:rPr>
-        <w:t xml:space="preserve">    类别：</w:t>
+        <w:t xml:space="preserve">    </w:t>
+      </w:r>
+      <w:r>
+        <w:rPr>
+          <w:rFonts w:ascii="隶书" w:eastAsia="隶书" w:hint="eastAsia"/>
+          <w:sz w:val="30"/>
+        </w:rPr>
+        <w:t>类别：</w:t>
       </w:r>
     </w:p>
     <w:p>
       <w:pPr>
-        <w:numPr>
-          <w:ilvl w:val="0"/>
-          <w:numId w:val="0"/>
-        </w:numPr>
         <w:spacing w:line="520" w:lineRule="exact"/>
-        <w:ind w:left="1260" w:leftChars="0"/>
+        <w:ind w:left="1260"/>
         <w:rPr>
           <w:rFonts w:ascii="楷体_GB2312" w:eastAsia="楷体_GB2312"/>
           <w:sz w:val="28"/>
@@ -255,15 +304,14 @@
       </w:pPr>
       <w:r>
         <w:rPr>
-          <w:rFonts w:hint="eastAsia" w:ascii="楷体_GB2312" w:eastAsia="楷体_GB2312"/>
+          <w:rFonts w:ascii="楷体_GB2312" w:eastAsia="楷体_GB2312" w:hint="eastAsia"/>
           <w:sz w:val="28"/>
-          <w:lang w:val="en-US" w:eastAsia="zh-CN"/>
         </w:rPr>
         <w:t>□</w:t>
       </w:r>
       <w:r>
         <w:rPr>
-          <w:rFonts w:hint="eastAsia" w:ascii="楷体_GB2312" w:eastAsia="楷体_GB2312"/>
+          <w:rFonts w:ascii="楷体_GB2312" w:eastAsia="楷体_GB2312" w:hint="eastAsia"/>
           <w:sz w:val="28"/>
         </w:rPr>
         <w:t>科技发明制作</w:t>
@@ -271,38 +319,62 @@
     </w:p>
     <w:p>
       <w:pPr>
-        <w:numPr>
-          <w:ilvl w:val="0"/>
-          <w:numId w:val="0"/>
-        </w:numPr>
         <w:spacing w:line="520" w:lineRule="exact"/>
-        <w:ind w:left="1260" w:leftChars="0"/>
-        <w:rPr>
-          <w:rFonts w:ascii="楷体_GB2312" w:eastAsia="楷体_GB2312"/>
+        <w:ind w:left="1260"/>
+        <w:rPr>
+          <w:rFonts w:ascii="楷体_GB2312" w:eastAsia="楷体_GB2312" w:hint="eastAsia"/>
           <w:sz w:val="28"/>
         </w:rPr>
       </w:pPr>
       <w:r>
         <w:rPr>
-          <w:rFonts w:hint="eastAsia" w:ascii="楷体_GB2312" w:eastAsia="楷体_GB2312"/>
+          <w:rFonts w:ascii="楷体_GB2312" w:eastAsia="楷体_GB2312" w:hint="eastAsia"/>
           <w:sz w:val="28"/>
-          <w:lang w:val="en-US" w:eastAsia="zh-CN"/>
         </w:rPr>
         <w:t>□</w:t>
       </w:r>
       <w:r>
         <w:rPr>
-          <w:rFonts w:hint="eastAsia" w:ascii="楷体_GB2312" w:eastAsia="楷体_GB2312"/>
+          <w:rFonts w:ascii="楷体_GB2312" w:eastAsia="楷体_GB2312" w:hint="eastAsia"/>
           <w:sz w:val="28"/>
         </w:rPr>
         <w:t>调查报告和学术论文</w:t>
+      </w:r>
+      <w:bookmarkStart w:id="1" w:name="_GoBack"/>
+      <w:bookmarkEnd w:id="1"/>
+    </w:p>
+    <w:p>
+      <w:pPr>
+        <w:pageBreakBefore/>
+        <w:spacing w:line="520" w:lineRule="exact"/>
+        <w:ind w:firstLineChars="200" w:firstLine="720"/>
+        <w:jc w:val="center"/>
+        <w:rPr>
+          <w:rFonts w:ascii="仿宋_GB2312" w:eastAsia="仿宋_GB2312"/>
+          <w:sz w:val="32"/>
+        </w:rPr>
+      </w:pPr>
+      <w:r>
+        <w:rPr>
+          <w:rFonts w:ascii="黑体" w:eastAsia="黑体" w:hint="eastAsia"/>
+          <w:sz w:val="36"/>
+        </w:rPr>
+        <w:lastRenderedPageBreak/>
+        <w:t xml:space="preserve">1  </w:t>
+      </w:r>
+      <w:r>
+        <w:rPr>
+          <w:rFonts w:ascii="黑体" w:eastAsia="黑体" w:hint="eastAsia"/>
+          <w:sz w:val="36"/>
+        </w:rPr>
+        <w:t>申报者情况</w:t>
       </w:r>
     </w:p>
     <w:p>
       <w:pPr>
         <w:spacing w:line="520" w:lineRule="exact"/>
         <w:rPr>
-          <w:rFonts w:ascii="楷体_GB2312" w:eastAsia="楷体_GB2312"/>
+          <w:rFonts w:ascii="仿宋_GB2312" w:eastAsia="仿宋_GB2312"/>
           <w:sz w:val="28"/>
         </w:rPr>
       </w:pPr>
@@ -311,126 +383,13 @@
       <w:pPr>
         <w:spacing w:line="520" w:lineRule="exact"/>
         <w:rPr>
-          <w:rFonts w:ascii="楷体_GB2312" w:eastAsia="楷体_GB2312"/>
+          <w:rFonts w:ascii="仿宋_GB2312" w:eastAsia="仿宋_GB2312"/>
           <w:sz w:val="28"/>
-        </w:rPr>
-      </w:pPr>
-    </w:p>
-    <w:p>
-      <w:pPr>
-        <w:spacing w:line="520" w:lineRule="exact"/>
-        <w:rPr>
-          <w:rFonts w:ascii="楷体_GB2312" w:eastAsia="楷体_GB2312"/>
-          <w:sz w:val="28"/>
-        </w:rPr>
-      </w:pPr>
-    </w:p>
-    <w:p>
-      <w:pPr>
-        <w:spacing w:line="520" w:lineRule="exact"/>
-        <w:rPr>
-          <w:rFonts w:ascii="楷体_GB2312" w:eastAsia="楷体_GB2312"/>
-          <w:sz w:val="28"/>
-        </w:rPr>
-      </w:pPr>
-    </w:p>
-    <w:p>
-      <w:pPr>
-        <w:spacing w:line="520" w:lineRule="exact"/>
-        <w:rPr>
-          <w:rFonts w:ascii="楷体_GB2312" w:eastAsia="楷体_GB2312"/>
-          <w:sz w:val="28"/>
-        </w:rPr>
-      </w:pPr>
-    </w:p>
-    <w:p>
-      <w:pPr>
-        <w:spacing w:line="520" w:lineRule="exact"/>
-        <w:rPr>
-          <w:rFonts w:hint="eastAsia" w:ascii="楷体_GB2312" w:eastAsia="楷体_GB2312"/>
-          <w:sz w:val="28"/>
-        </w:rPr>
-      </w:pPr>
-    </w:p>
-    <w:p>
-      <w:pPr>
-        <w:spacing w:line="520" w:lineRule="exact"/>
-        <w:rPr>
-          <w:rFonts w:ascii="楷体_GB2312" w:eastAsia="楷体_GB2312"/>
-          <w:sz w:val="28"/>
-        </w:rPr>
-      </w:pPr>
-    </w:p>
-    <w:p>
-      <w:pPr>
-        <w:spacing w:line="520" w:lineRule="exact"/>
-        <w:rPr>
-          <w:rFonts w:hint="eastAsia" w:ascii="楷体_GB2312" w:eastAsia="楷体_GB2312"/>
-          <w:sz w:val="28"/>
-        </w:rPr>
-      </w:pPr>
-    </w:p>
-    <w:p>
-      <w:pPr>
-        <w:spacing w:line="520" w:lineRule="exact"/>
-        <w:rPr>
-          <w:rFonts w:ascii="楷体_GB2312" w:eastAsia="楷体_GB2312"/>
-          <w:sz w:val="28"/>
-        </w:rPr>
-      </w:pPr>
-    </w:p>
-    <w:p>
-      <w:pPr>
-        <w:keepNext w:val="0"/>
-        <w:keepLines w:val="0"/>
-        <w:pageBreakBefore/>
-        <w:widowControl w:val="0"/>
-        <w:kinsoku/>
-        <w:wordWrap/>
-        <w:overflowPunct/>
-        <w:topLinePunct w:val="0"/>
-        <w:autoSpaceDE/>
-        <w:autoSpaceDN/>
-        <w:bidi w:val="0"/>
-        <w:adjustRightInd/>
-        <w:snapToGrid/>
-        <w:spacing w:line="520" w:lineRule="exact"/>
-        <w:ind w:firstLine="720" w:firstLineChars="200"/>
-        <w:jc w:val="center"/>
-        <w:textAlignment w:val="auto"/>
-        <w:rPr>
-          <w:rFonts w:ascii="仿宋_GB2312" w:eastAsia="仿宋_GB2312"/>
-          <w:sz w:val="32"/>
         </w:rPr>
       </w:pPr>
       <w:r>
         <w:rPr>
-          <w:rFonts w:hint="eastAsia" w:ascii="黑体" w:eastAsia="黑体"/>
-          <w:sz w:val="36"/>
-        </w:rPr>
-        <w:t>1  申报者情况</w:t>
-      </w:r>
-    </w:p>
-    <w:p>
-      <w:pPr>
-        <w:spacing w:line="520" w:lineRule="exact"/>
-        <w:rPr>
-          <w:rFonts w:ascii="仿宋_GB2312" w:eastAsia="仿宋_GB2312"/>
-          <w:sz w:val="28"/>
-        </w:rPr>
-      </w:pPr>
-    </w:p>
-    <w:p>
-      <w:pPr>
-        <w:spacing w:line="520" w:lineRule="exact"/>
-        <w:rPr>
-          <w:rFonts w:ascii="仿宋_GB2312" w:eastAsia="仿宋_GB2312"/>
-          <w:sz w:val="28"/>
-        </w:rPr>
-      </w:pPr>
-      <w:r>
-        <w:rPr>
-          <w:rFonts w:hint="eastAsia" w:ascii="仿宋_GB2312" w:eastAsia="仿宋_GB2312"/>
+          <w:rFonts w:ascii="仿宋_GB2312" w:eastAsia="仿宋_GB2312" w:hint="eastAsia"/>
           <w:sz w:val="28"/>
         </w:rPr>
         <w:t>说明：</w:t>
@@ -444,33 +403,33 @@
       </w:r>
       <w:r>
         <w:rPr>
-          <w:rFonts w:hint="eastAsia" w:ascii="仿宋_GB2312" w:eastAsia="仿宋_GB2312"/>
+          <w:rFonts w:ascii="仿宋_GB2312" w:eastAsia="仿宋_GB2312" w:hint="eastAsia"/>
           <w:sz w:val="28"/>
         </w:rPr>
-        <w:t>.必须由申报者本人按要求填写，如果多人由第一作者填报</w:t>
+        <w:t>.</w:t>
+      </w:r>
+      <w:r>
+        <w:rPr>
+          <w:rFonts w:ascii="仿宋_GB2312" w:eastAsia="仿宋_GB2312" w:hint="eastAsia"/>
+          <w:sz w:val="28"/>
+        </w:rPr>
+        <w:t>必须由申报者本人按要求填写，如果多人由第一作者填报</w:t>
       </w:r>
     </w:p>
     <w:tbl>
       <w:tblPr>
-        <w:tblStyle w:val="5"/>
         <w:tblW w:w="9737" w:type="dxa"/>
         <w:jc w:val="center"/>
-        <w:tblInd w:w="0" w:type="dxa"/>
         <w:tblBorders>
-          <w:top w:val="single" w:color="auto" w:sz="4" w:space="0"/>
-          <w:left w:val="single" w:color="auto" w:sz="4" w:space="0"/>
-          <w:bottom w:val="single" w:color="auto" w:sz="4" w:space="0"/>
-          <w:right w:val="single" w:color="auto" w:sz="4" w:space="0"/>
-          <w:insideH w:val="single" w:color="auto" w:sz="4" w:space="0"/>
-          <w:insideV w:val="single" w:color="auto" w:sz="4" w:space="0"/>
+          <w:top w:val="single" w:sz="4" w:space="0" w:color="auto"/>
+          <w:left w:val="single" w:sz="4" w:space="0" w:color="auto"/>
+          <w:bottom w:val="single" w:sz="4" w:space="0" w:color="auto"/>
+          <w:right w:val="single" w:sz="4" w:space="0" w:color="auto"/>
+          <w:insideH w:val="single" w:sz="4" w:space="0" w:color="auto"/>
+          <w:insideV w:val="single" w:sz="4" w:space="0" w:color="auto"/>
         </w:tblBorders>
         <w:tblLayout w:type="fixed"/>
-        <w:tblCellMar>
-          <w:top w:w="0" w:type="dxa"/>
-          <w:left w:w="108" w:type="dxa"/>
-          <w:bottom w:w="0" w:type="dxa"/>
-          <w:right w:w="108" w:type="dxa"/>
-        </w:tblCellMar>
+        <w:tblLook w:val="04A0" w:firstRow="1" w:lastRow="0" w:firstColumn="1" w:lastColumn="0" w:noHBand="0" w:noVBand="1"/>
       </w:tblPr>
       <w:tblGrid>
         <w:gridCol w:w="670"/>
@@ -484,23 +443,6 @@
         <w:gridCol w:w="1662"/>
       </w:tblGrid>
       <w:tr>
-        <w:tblPrEx>
-          <w:tblBorders>
-            <w:top w:val="single" w:color="auto" w:sz="4" w:space="0"/>
-            <w:left w:val="single" w:color="auto" w:sz="4" w:space="0"/>
-            <w:bottom w:val="single" w:color="auto" w:sz="4" w:space="0"/>
-            <w:right w:val="single" w:color="auto" w:sz="4" w:space="0"/>
-            <w:insideH w:val="single" w:color="auto" w:sz="4" w:space="0"/>
-            <w:insideV w:val="single" w:color="auto" w:sz="4" w:space="0"/>
-          </w:tblBorders>
-          <w:tblLayout w:type="fixed"/>
-          <w:tblCellMar>
-            <w:top w:w="0" w:type="dxa"/>
-            <w:left w:w="108" w:type="dxa"/>
-            <w:bottom w:w="0" w:type="dxa"/>
-            <w:right w:w="108" w:type="dxa"/>
-          </w:tblCellMar>
-        </w:tblPrEx>
         <w:trPr>
           <w:cantSplit/>
           <w:jc w:val="center"/>
@@ -522,7 +464,7 @@
             </w:pPr>
             <w:r>
               <w:rPr>
-                <w:rFonts w:hint="eastAsia" w:ascii="仿宋_GB2312" w:eastAsia="仿宋_GB2312"/>
+                <w:rFonts w:ascii="仿宋_GB2312" w:eastAsia="仿宋_GB2312" w:hint="eastAsia"/>
                 <w:sz w:val="28"/>
               </w:rPr>
               <w:t>申报者情况</w:t>
@@ -545,10 +487,24 @@
             </w:pPr>
             <w:r>
               <w:rPr>
-                <w:rFonts w:hint="eastAsia" w:ascii="仿宋_GB2312" w:eastAsia="仿宋_GB2312"/>
-                <w:sz w:val="28"/>
-              </w:rPr>
-              <w:t>姓  名</w:t>
+                <w:rFonts w:ascii="仿宋_GB2312" w:eastAsia="仿宋_GB2312" w:hint="eastAsia"/>
+                <w:sz w:val="28"/>
+              </w:rPr>
+              <w:t>姓</w:t>
+            </w:r>
+            <w:r>
+              <w:rPr>
+                <w:rFonts w:ascii="仿宋_GB2312" w:eastAsia="仿宋_GB2312" w:hint="eastAsia"/>
+                <w:sz w:val="28"/>
+              </w:rPr>
+              <w:t xml:space="preserve">  </w:t>
+            </w:r>
+            <w:r>
+              <w:rPr>
+                <w:rFonts w:ascii="仿宋_GB2312" w:eastAsia="仿宋_GB2312" w:hint="eastAsia"/>
+                <w:sz w:val="28"/>
+              </w:rPr>
+              <w:t>名</w:t>
             </w:r>
           </w:p>
         </w:tc>
@@ -585,7 +541,7 @@
             </w:pPr>
             <w:r>
               <w:rPr>
-                <w:rFonts w:hint="eastAsia" w:ascii="仿宋_GB2312" w:eastAsia="仿宋_GB2312"/>
+                <w:rFonts w:ascii="仿宋_GB2312" w:eastAsia="仿宋_GB2312" w:hint="eastAsia"/>
                 <w:sz w:val="28"/>
               </w:rPr>
               <w:t>学号</w:t>
@@ -623,7 +579,7 @@
             </w:pPr>
             <w:r>
               <w:rPr>
-                <w:rFonts w:hint="eastAsia" w:ascii="仿宋_GB2312" w:eastAsia="仿宋_GB2312"/>
+                <w:rFonts w:ascii="仿宋_GB2312" w:eastAsia="仿宋_GB2312" w:hint="eastAsia"/>
                 <w:sz w:val="28"/>
               </w:rPr>
               <w:t>出生年月</w:t>
@@ -647,23 +603,6 @@
         </w:tc>
       </w:tr>
       <w:tr>
-        <w:tblPrEx>
-          <w:tblBorders>
-            <w:top w:val="single" w:color="auto" w:sz="4" w:space="0"/>
-            <w:left w:val="single" w:color="auto" w:sz="4" w:space="0"/>
-            <w:bottom w:val="single" w:color="auto" w:sz="4" w:space="0"/>
-            <w:right w:val="single" w:color="auto" w:sz="4" w:space="0"/>
-            <w:insideH w:val="single" w:color="auto" w:sz="4" w:space="0"/>
-            <w:insideV w:val="single" w:color="auto" w:sz="4" w:space="0"/>
-          </w:tblBorders>
-          <w:tblLayout w:type="fixed"/>
-          <w:tblCellMar>
-            <w:top w:w="0" w:type="dxa"/>
-            <w:left w:w="108" w:type="dxa"/>
-            <w:bottom w:w="0" w:type="dxa"/>
-            <w:right w:w="108" w:type="dxa"/>
-          </w:tblCellMar>
-        </w:tblPrEx>
         <w:trPr>
           <w:cantSplit/>
           <w:jc w:val="center"/>
@@ -671,7 +610,7 @@
         <w:tc>
           <w:tcPr>
             <w:tcW w:w="670" w:type="dxa"/>
-            <w:vMerge w:val="continue"/>
+            <w:vMerge/>
             <w:vAlign w:val="center"/>
           </w:tcPr>
           <w:p>
@@ -701,7 +640,7 @@
             </w:pPr>
             <w:r>
               <w:rPr>
-                <w:rFonts w:hint="eastAsia" w:ascii="仿宋_GB2312" w:eastAsia="仿宋_GB2312"/>
+                <w:rFonts w:ascii="仿宋_GB2312" w:eastAsia="仿宋_GB2312" w:hint="eastAsia"/>
                 <w:sz w:val="28"/>
               </w:rPr>
               <w:t>现学历</w:t>
@@ -724,32 +663,92 @@
             </w:pPr>
             <w:r>
               <w:rPr>
-                <w:rFonts w:hint="eastAsia" w:ascii="仿宋_GB2312" w:eastAsia="仿宋_GB2312"/>
-                <w:sz w:val="28"/>
-              </w:rPr>
-              <w:t>（  ）A大专  B大学本科  C硕士研究生  D博士研究生</w:t>
+                <w:rFonts w:ascii="仿宋_GB2312" w:eastAsia="仿宋_GB2312" w:hint="eastAsia"/>
+                <w:sz w:val="28"/>
+              </w:rPr>
+              <w:t>（</w:t>
+            </w:r>
+            <w:r>
+              <w:rPr>
+                <w:rFonts w:ascii="仿宋_GB2312" w:eastAsia="仿宋_GB2312" w:hint="eastAsia"/>
+                <w:sz w:val="28"/>
+              </w:rPr>
+              <w:t xml:space="preserve">  </w:t>
+            </w:r>
+            <w:r>
+              <w:rPr>
+                <w:rFonts w:ascii="仿宋_GB2312" w:eastAsia="仿宋_GB2312" w:hint="eastAsia"/>
+                <w:sz w:val="28"/>
+              </w:rPr>
+              <w:t>）</w:t>
+            </w:r>
+            <w:r>
+              <w:rPr>
+                <w:rFonts w:ascii="仿宋_GB2312" w:eastAsia="仿宋_GB2312" w:hint="eastAsia"/>
+                <w:sz w:val="28"/>
+              </w:rPr>
+              <w:t>A</w:t>
+            </w:r>
+            <w:r>
+              <w:rPr>
+                <w:rFonts w:ascii="仿宋_GB2312" w:eastAsia="仿宋_GB2312" w:hint="eastAsia"/>
+                <w:sz w:val="28"/>
+              </w:rPr>
+              <w:t>大专</w:t>
+            </w:r>
+            <w:r>
+              <w:rPr>
+                <w:rFonts w:ascii="仿宋_GB2312" w:eastAsia="仿宋_GB2312" w:hint="eastAsia"/>
+                <w:sz w:val="28"/>
+              </w:rPr>
+              <w:t xml:space="preserve">  </w:t>
+            </w:r>
+            <w:r>
+              <w:rPr>
+                <w:rFonts w:ascii="仿宋_GB2312" w:eastAsia="仿宋_GB2312" w:hint="eastAsia"/>
+                <w:sz w:val="28"/>
+              </w:rPr>
+              <w:t>B</w:t>
+            </w:r>
+            <w:r>
+              <w:rPr>
+                <w:rFonts w:ascii="仿宋_GB2312" w:eastAsia="仿宋_GB2312" w:hint="eastAsia"/>
+                <w:sz w:val="28"/>
+              </w:rPr>
+              <w:t>大学本科</w:t>
+            </w:r>
+            <w:r>
+              <w:rPr>
+                <w:rFonts w:ascii="仿宋_GB2312" w:eastAsia="仿宋_GB2312" w:hint="eastAsia"/>
+                <w:sz w:val="28"/>
+              </w:rPr>
+              <w:t xml:space="preserve">  C</w:t>
+            </w:r>
+            <w:r>
+              <w:rPr>
+                <w:rFonts w:ascii="仿宋_GB2312" w:eastAsia="仿宋_GB2312" w:hint="eastAsia"/>
+                <w:sz w:val="28"/>
+              </w:rPr>
+              <w:t>硕士研究生</w:t>
+            </w:r>
+            <w:r>
+              <w:rPr>
+                <w:rFonts w:ascii="仿宋_GB2312" w:eastAsia="仿宋_GB2312" w:hint="eastAsia"/>
+                <w:sz w:val="28"/>
+              </w:rPr>
+              <w:t xml:space="preserve">  D</w:t>
+            </w:r>
+            <w:r>
+              <w:rPr>
+                <w:rFonts w:ascii="仿宋_GB2312" w:eastAsia="仿宋_GB2312" w:hint="eastAsia"/>
+                <w:sz w:val="28"/>
+              </w:rPr>
+              <w:t>博士研究生</w:t>
             </w:r>
           </w:p>
         </w:tc>
       </w:tr>
       <w:tr>
-        <w:tblPrEx>
-          <w:tblBorders>
-            <w:top w:val="single" w:color="auto" w:sz="4" w:space="0"/>
-            <w:left w:val="single" w:color="auto" w:sz="4" w:space="0"/>
-            <w:bottom w:val="single" w:color="auto" w:sz="4" w:space="0"/>
-            <w:right w:val="single" w:color="auto" w:sz="4" w:space="0"/>
-            <w:insideH w:val="single" w:color="auto" w:sz="4" w:space="0"/>
-            <w:insideV w:val="single" w:color="auto" w:sz="4" w:space="0"/>
-          </w:tblBorders>
-          <w:tblLayout w:type="fixed"/>
-          <w:tblCellMar>
-            <w:top w:w="0" w:type="dxa"/>
-            <w:left w:w="108" w:type="dxa"/>
-            <w:bottom w:w="0" w:type="dxa"/>
-            <w:right w:w="108" w:type="dxa"/>
-          </w:tblCellMar>
-        </w:tblPrEx>
         <w:trPr>
           <w:cantSplit/>
           <w:jc w:val="center"/>
@@ -757,7 +756,7 @@
         <w:tc>
           <w:tcPr>
             <w:tcW w:w="670" w:type="dxa"/>
-            <w:vMerge w:val="continue"/>
+            <w:vMerge/>
             <w:vAlign w:val="center"/>
           </w:tcPr>
           <w:p>
@@ -787,10 +786,24 @@
             </w:pPr>
             <w:r>
               <w:rPr>
-                <w:rFonts w:hint="eastAsia" w:ascii="仿宋_GB2312" w:eastAsia="仿宋_GB2312"/>
-                <w:sz w:val="28"/>
-              </w:rPr>
-              <w:t>专  业</w:t>
+                <w:rFonts w:ascii="仿宋_GB2312" w:eastAsia="仿宋_GB2312" w:hint="eastAsia"/>
+                <w:sz w:val="28"/>
+              </w:rPr>
+              <w:t>专</w:t>
+            </w:r>
+            <w:r>
+              <w:rPr>
+                <w:rFonts w:ascii="仿宋_GB2312" w:eastAsia="仿宋_GB2312" w:hint="eastAsia"/>
+                <w:sz w:val="28"/>
+              </w:rPr>
+              <w:t xml:space="preserve">  </w:t>
+            </w:r>
+            <w:r>
+              <w:rPr>
+                <w:rFonts w:ascii="仿宋_GB2312" w:eastAsia="仿宋_GB2312" w:hint="eastAsia"/>
+                <w:sz w:val="28"/>
+              </w:rPr>
+              <w:t>业</w:t>
             </w:r>
           </w:p>
         </w:tc>
@@ -827,7 +840,7 @@
             </w:pPr>
             <w:r>
               <w:rPr>
-                <w:rFonts w:hint="eastAsia" w:ascii="仿宋_GB2312" w:eastAsia="仿宋_GB2312"/>
+                <w:rFonts w:ascii="仿宋_GB2312" w:eastAsia="仿宋_GB2312" w:hint="eastAsia"/>
                 <w:sz w:val="28"/>
               </w:rPr>
               <w:t>入学时间</w:t>
@@ -851,23 +864,6 @@
         </w:tc>
       </w:tr>
       <w:tr>
-        <w:tblPrEx>
-          <w:tblBorders>
-            <w:top w:val="single" w:color="auto" w:sz="4" w:space="0"/>
-            <w:left w:val="single" w:color="auto" w:sz="4" w:space="0"/>
-            <w:bottom w:val="single" w:color="auto" w:sz="4" w:space="0"/>
-            <w:right w:val="single" w:color="auto" w:sz="4" w:space="0"/>
-            <w:insideH w:val="single" w:color="auto" w:sz="4" w:space="0"/>
-            <w:insideV w:val="single" w:color="auto" w:sz="4" w:space="0"/>
-          </w:tblBorders>
-          <w:tblLayout w:type="fixed"/>
-          <w:tblCellMar>
-            <w:top w:w="0" w:type="dxa"/>
-            <w:left w:w="108" w:type="dxa"/>
-            <w:bottom w:w="0" w:type="dxa"/>
-            <w:right w:w="108" w:type="dxa"/>
-          </w:tblCellMar>
-        </w:tblPrEx>
         <w:trPr>
           <w:cantSplit/>
           <w:jc w:val="center"/>
@@ -875,7 +871,7 @@
         <w:tc>
           <w:tcPr>
             <w:tcW w:w="670" w:type="dxa"/>
-            <w:vMerge w:val="continue"/>
+            <w:vMerge/>
             <w:vAlign w:val="center"/>
           </w:tcPr>
           <w:p>
@@ -906,10 +902,52 @@
             </w:pPr>
             <w:r>
               <w:rPr>
-                <w:rFonts w:hint="eastAsia" w:ascii="仿宋_GB2312" w:eastAsia="仿宋_GB2312"/>
-                <w:sz w:val="28"/>
-              </w:rPr>
-              <w:t>作 品 全 称</w:t>
+                <w:rFonts w:ascii="仿宋_GB2312" w:eastAsia="仿宋_GB2312" w:hint="eastAsia"/>
+                <w:sz w:val="28"/>
+              </w:rPr>
+              <w:t>作</w:t>
+            </w:r>
+            <w:r>
+              <w:rPr>
+                <w:rFonts w:ascii="仿宋_GB2312" w:eastAsia="仿宋_GB2312" w:hint="eastAsia"/>
+                <w:sz w:val="28"/>
+              </w:rPr>
+              <w:t xml:space="preserve"> </w:t>
+            </w:r>
+            <w:r>
+              <w:rPr>
+                <w:rFonts w:ascii="仿宋_GB2312" w:eastAsia="仿宋_GB2312" w:hint="eastAsia"/>
+                <w:sz w:val="28"/>
+              </w:rPr>
+              <w:t>品</w:t>
+            </w:r>
+            <w:r>
+              <w:rPr>
+                <w:rFonts w:ascii="仿宋_GB2312" w:eastAsia="仿宋_GB2312" w:hint="eastAsia"/>
+                <w:sz w:val="28"/>
+              </w:rPr>
+              <w:t xml:space="preserve"> </w:t>
+            </w:r>
+            <w:r>
+              <w:rPr>
+                <w:rFonts w:ascii="仿宋_GB2312" w:eastAsia="仿宋_GB2312" w:hint="eastAsia"/>
+                <w:sz w:val="28"/>
+              </w:rPr>
+              <w:t>全</w:t>
+            </w:r>
+            <w:r>
+              <w:rPr>
+                <w:rFonts w:ascii="仿宋_GB2312" w:eastAsia="仿宋_GB2312" w:hint="eastAsia"/>
+                <w:sz w:val="28"/>
+              </w:rPr>
+              <w:t xml:space="preserve"> </w:t>
+            </w:r>
+            <w:r>
+              <w:rPr>
+                <w:rFonts w:ascii="仿宋_GB2312" w:eastAsia="仿宋_GB2312" w:hint="eastAsia"/>
+                <w:sz w:val="28"/>
+              </w:rPr>
+              <w:t>称</w:t>
             </w:r>
           </w:p>
         </w:tc>
@@ -931,23 +969,6 @@
         </w:tc>
       </w:tr>
       <w:tr>
-        <w:tblPrEx>
-          <w:tblBorders>
-            <w:top w:val="single" w:color="auto" w:sz="4" w:space="0"/>
-            <w:left w:val="single" w:color="auto" w:sz="4" w:space="0"/>
-            <w:bottom w:val="single" w:color="auto" w:sz="4" w:space="0"/>
-            <w:right w:val="single" w:color="auto" w:sz="4" w:space="0"/>
-            <w:insideH w:val="single" w:color="auto" w:sz="4" w:space="0"/>
-            <w:insideV w:val="single" w:color="auto" w:sz="4" w:space="0"/>
-          </w:tblBorders>
-          <w:tblLayout w:type="fixed"/>
-          <w:tblCellMar>
-            <w:top w:w="0" w:type="dxa"/>
-            <w:left w:w="108" w:type="dxa"/>
-            <w:bottom w:w="0" w:type="dxa"/>
-            <w:right w:w="108" w:type="dxa"/>
-          </w:tblCellMar>
-        </w:tblPrEx>
         <w:trPr>
           <w:cantSplit/>
           <w:jc w:val="center"/>
@@ -955,7 +976,7 @@
         <w:tc>
           <w:tcPr>
             <w:tcW w:w="670" w:type="dxa"/>
-            <w:vMerge w:val="continue"/>
+            <w:vMerge/>
             <w:vAlign w:val="center"/>
           </w:tcPr>
           <w:p>
@@ -985,7 +1006,7 @@
             </w:pPr>
             <w:r>
               <w:rPr>
-                <w:rFonts w:hint="eastAsia" w:ascii="仿宋_GB2312" w:eastAsia="仿宋_GB2312"/>
+                <w:rFonts w:ascii="仿宋_GB2312" w:eastAsia="仿宋_GB2312" w:hint="eastAsia"/>
                 <w:sz w:val="28"/>
               </w:rPr>
               <w:t>通讯地址</w:t>
@@ -1025,7 +1046,7 @@
             </w:pPr>
             <w:r>
               <w:rPr>
-                <w:rFonts w:hint="eastAsia" w:ascii="仿宋_GB2312" w:eastAsia="仿宋_GB2312"/>
+                <w:rFonts w:ascii="仿宋_GB2312" w:eastAsia="仿宋_GB2312" w:hint="eastAsia"/>
                 <w:sz w:val="28"/>
               </w:rPr>
               <w:t>联系电话</w:t>
@@ -1049,32 +1070,15 @@
         </w:tc>
       </w:tr>
       <w:tr>
-        <w:tblPrEx>
-          <w:tblBorders>
-            <w:top w:val="single" w:color="auto" w:sz="4" w:space="0"/>
-            <w:left w:val="single" w:color="auto" w:sz="4" w:space="0"/>
-            <w:bottom w:val="single" w:color="auto" w:sz="4" w:space="0"/>
-            <w:right w:val="single" w:color="auto" w:sz="4" w:space="0"/>
-            <w:insideH w:val="single" w:color="auto" w:sz="4" w:space="0"/>
-            <w:insideV w:val="single" w:color="auto" w:sz="4" w:space="0"/>
-          </w:tblBorders>
-          <w:tblLayout w:type="fixed"/>
-          <w:tblCellMar>
-            <w:top w:w="0" w:type="dxa"/>
-            <w:left w:w="108" w:type="dxa"/>
-            <w:bottom w:w="0" w:type="dxa"/>
-            <w:right w:w="108" w:type="dxa"/>
-          </w:tblCellMar>
-        </w:tblPrEx>
         <w:trPr>
           <w:cantSplit/>
-          <w:trHeight w:val="227" w:hRule="atLeast"/>
+          <w:trHeight w:val="227"/>
           <w:jc w:val="center"/>
         </w:trPr>
         <w:tc>
           <w:tcPr>
             <w:tcW w:w="670" w:type="dxa"/>
-            <w:vMerge w:val="continue"/>
+            <w:vMerge/>
             <w:vAlign w:val="center"/>
           </w:tcPr>
           <w:p>
@@ -1091,7 +1095,7 @@
         <w:tc>
           <w:tcPr>
             <w:tcW w:w="1480" w:type="dxa"/>
-            <w:vMerge w:val="continue"/>
+            <w:vMerge/>
             <w:vAlign w:val="center"/>
           </w:tcPr>
           <w:p>
@@ -1108,7 +1112,7 @@
           <w:tcPr>
             <w:tcW w:w="4366" w:type="dxa"/>
             <w:gridSpan w:val="5"/>
-            <w:vMerge w:val="continue"/>
+            <w:vMerge/>
             <w:vAlign w:val="center"/>
           </w:tcPr>
           <w:p>
@@ -1137,7 +1141,7 @@
             </w:pPr>
             <w:r>
               <w:rPr>
-                <w:rFonts w:hint="eastAsia" w:ascii="仿宋_GB2312" w:eastAsia="仿宋_GB2312"/>
+                <w:rFonts w:ascii="仿宋_GB2312" w:eastAsia="仿宋_GB2312" w:hint="eastAsia"/>
                 <w:sz w:val="28"/>
               </w:rPr>
               <w:t>邮箱</w:t>
@@ -1161,23 +1165,6 @@
         </w:tc>
       </w:tr>
       <w:tr>
-        <w:tblPrEx>
-          <w:tblBorders>
-            <w:top w:val="single" w:color="auto" w:sz="4" w:space="0"/>
-            <w:left w:val="single" w:color="auto" w:sz="4" w:space="0"/>
-            <w:bottom w:val="single" w:color="auto" w:sz="4" w:space="0"/>
-            <w:right w:val="single" w:color="auto" w:sz="4" w:space="0"/>
-            <w:insideH w:val="single" w:color="auto" w:sz="4" w:space="0"/>
-            <w:insideV w:val="single" w:color="auto" w:sz="4" w:space="0"/>
-          </w:tblBorders>
-          <w:tblLayout w:type="fixed"/>
-          <w:tblCellMar>
-            <w:top w:w="0" w:type="dxa"/>
-            <w:left w:w="108" w:type="dxa"/>
-            <w:bottom w:w="0" w:type="dxa"/>
-            <w:right w:w="108" w:type="dxa"/>
-          </w:tblCellMar>
-        </w:tblPrEx>
         <w:trPr>
           <w:cantSplit/>
           <w:jc w:val="center"/>
@@ -1199,7 +1186,7 @@
             </w:pPr>
             <w:r>
               <w:rPr>
-                <w:rFonts w:hint="eastAsia" w:ascii="仿宋_GB2312" w:eastAsia="仿宋_GB2312"/>
+                <w:rFonts w:ascii="仿宋_GB2312" w:eastAsia="仿宋_GB2312" w:hint="eastAsia"/>
                 <w:sz w:val="28"/>
               </w:rPr>
               <w:t>合</w:t>
@@ -1216,7 +1203,7 @@
             </w:pPr>
             <w:r>
               <w:rPr>
-                <w:rFonts w:hint="eastAsia" w:ascii="仿宋_GB2312" w:eastAsia="仿宋_GB2312"/>
+                <w:rFonts w:ascii="仿宋_GB2312" w:eastAsia="仿宋_GB2312" w:hint="eastAsia"/>
                 <w:sz w:val="28"/>
               </w:rPr>
               <w:t>作者</w:t>
@@ -1233,7 +1220,7 @@
             </w:pPr>
             <w:r>
               <w:rPr>
-                <w:rFonts w:hint="eastAsia" w:ascii="仿宋_GB2312" w:eastAsia="仿宋_GB2312"/>
+                <w:rFonts w:ascii="仿宋_GB2312" w:eastAsia="仿宋_GB2312" w:hint="eastAsia"/>
                 <w:sz w:val="28"/>
               </w:rPr>
               <w:t>情况</w:t>
@@ -1256,10 +1243,24 @@
             </w:pPr>
             <w:r>
               <w:rPr>
-                <w:rFonts w:hint="eastAsia" w:ascii="仿宋_GB2312" w:eastAsia="仿宋_GB2312"/>
-                <w:sz w:val="28"/>
-              </w:rPr>
-              <w:t>姓  名</w:t>
+                <w:rFonts w:ascii="仿宋_GB2312" w:eastAsia="仿宋_GB2312" w:hint="eastAsia"/>
+                <w:sz w:val="28"/>
+              </w:rPr>
+              <w:t>姓</w:t>
+            </w:r>
+            <w:r>
+              <w:rPr>
+                <w:rFonts w:ascii="仿宋_GB2312" w:eastAsia="仿宋_GB2312" w:hint="eastAsia"/>
+                <w:sz w:val="28"/>
+              </w:rPr>
+              <w:t xml:space="preserve">  </w:t>
+            </w:r>
+            <w:r>
+              <w:rPr>
+                <w:rFonts w:ascii="仿宋_GB2312" w:eastAsia="仿宋_GB2312" w:hint="eastAsia"/>
+                <w:sz w:val="28"/>
+              </w:rPr>
+              <w:t>名</w:t>
             </w:r>
           </w:p>
         </w:tc>
@@ -1279,7 +1280,7 @@
             </w:pPr>
             <w:r>
               <w:rPr>
-                <w:rFonts w:hint="eastAsia" w:ascii="仿宋_GB2312" w:eastAsia="仿宋_GB2312"/>
+                <w:rFonts w:ascii="仿宋_GB2312" w:eastAsia="仿宋_GB2312" w:hint="eastAsia"/>
                 <w:sz w:val="28"/>
               </w:rPr>
               <w:t>学号</w:t>
@@ -1303,7 +1304,7 @@
             </w:pPr>
             <w:r>
               <w:rPr>
-                <w:rFonts w:hint="eastAsia" w:ascii="仿宋_GB2312" w:eastAsia="仿宋_GB2312"/>
+                <w:rFonts w:ascii="仿宋_GB2312" w:eastAsia="仿宋_GB2312" w:hint="eastAsia"/>
                 <w:sz w:val="28"/>
               </w:rPr>
               <w:t>现学历</w:t>
@@ -1327,7 +1328,7 @@
             </w:pPr>
             <w:r>
               <w:rPr>
-                <w:rFonts w:hint="eastAsia" w:ascii="仿宋_GB2312" w:eastAsia="仿宋_GB2312"/>
+                <w:rFonts w:ascii="仿宋_GB2312" w:eastAsia="仿宋_GB2312" w:hint="eastAsia"/>
                 <w:sz w:val="28"/>
               </w:rPr>
               <w:t>联系电话</w:t>
@@ -1351,7 +1352,7 @@
             </w:pPr>
             <w:r>
               <w:rPr>
-                <w:rFonts w:hint="eastAsia" w:ascii="仿宋_GB2312" w:eastAsia="仿宋_GB2312"/>
+                <w:rFonts w:ascii="仿宋_GB2312" w:eastAsia="仿宋_GB2312" w:hint="eastAsia"/>
                 <w:sz w:val="28"/>
               </w:rPr>
               <w:t>邮箱</w:t>
@@ -1360,32 +1361,15 @@
         </w:tc>
       </w:tr>
       <w:tr>
-        <w:tblPrEx>
-          <w:tblBorders>
-            <w:top w:val="single" w:color="auto" w:sz="4" w:space="0"/>
-            <w:left w:val="single" w:color="auto" w:sz="4" w:space="0"/>
-            <w:bottom w:val="single" w:color="auto" w:sz="4" w:space="0"/>
-            <w:right w:val="single" w:color="auto" w:sz="4" w:space="0"/>
-            <w:insideH w:val="single" w:color="auto" w:sz="4" w:space="0"/>
-            <w:insideV w:val="single" w:color="auto" w:sz="4" w:space="0"/>
-          </w:tblBorders>
-          <w:tblLayout w:type="fixed"/>
-          <w:tblCellMar>
-            <w:top w:w="0" w:type="dxa"/>
-            <w:left w:w="108" w:type="dxa"/>
-            <w:bottom w:w="0" w:type="dxa"/>
-            <w:right w:w="108" w:type="dxa"/>
-          </w:tblCellMar>
-        </w:tblPrEx>
         <w:trPr>
           <w:cantSplit/>
-          <w:trHeight w:val="980" w:hRule="atLeast"/>
+          <w:trHeight w:val="980"/>
           <w:jc w:val="center"/>
         </w:trPr>
         <w:tc>
           <w:tcPr>
             <w:tcW w:w="670" w:type="dxa"/>
-            <w:vMerge w:val="continue"/>
+            <w:vMerge/>
             <w:vAlign w:val="center"/>
           </w:tcPr>
           <w:p>
@@ -1479,32 +1463,15 @@
         </w:tc>
       </w:tr>
       <w:tr>
-        <w:tblPrEx>
-          <w:tblBorders>
-            <w:top w:val="single" w:color="auto" w:sz="4" w:space="0"/>
-            <w:left w:val="single" w:color="auto" w:sz="4" w:space="0"/>
-            <w:bottom w:val="single" w:color="auto" w:sz="4" w:space="0"/>
-            <w:right w:val="single" w:color="auto" w:sz="4" w:space="0"/>
-            <w:insideH w:val="single" w:color="auto" w:sz="4" w:space="0"/>
-            <w:insideV w:val="single" w:color="auto" w:sz="4" w:space="0"/>
-          </w:tblBorders>
-          <w:tblLayout w:type="fixed"/>
-          <w:tblCellMar>
-            <w:top w:w="0" w:type="dxa"/>
-            <w:left w:w="108" w:type="dxa"/>
-            <w:bottom w:w="0" w:type="dxa"/>
-            <w:right w:w="108" w:type="dxa"/>
-          </w:tblCellMar>
-        </w:tblPrEx>
         <w:trPr>
           <w:cantSplit/>
-          <w:trHeight w:val="980" w:hRule="atLeast"/>
+          <w:trHeight w:val="980"/>
           <w:jc w:val="center"/>
         </w:trPr>
         <w:tc>
           <w:tcPr>
             <w:tcW w:w="670" w:type="dxa"/>
-            <w:vMerge w:val="continue"/>
+            <w:vMerge/>
             <w:vAlign w:val="center"/>
           </w:tcPr>
           <w:p>
@@ -1598,32 +1565,15 @@
         </w:tc>
       </w:tr>
       <w:tr>
-        <w:tblPrEx>
-          <w:tblBorders>
-            <w:top w:val="single" w:color="auto" w:sz="4" w:space="0"/>
-            <w:left w:val="single" w:color="auto" w:sz="4" w:space="0"/>
-            <w:bottom w:val="single" w:color="auto" w:sz="4" w:space="0"/>
-            <w:right w:val="single" w:color="auto" w:sz="4" w:space="0"/>
-            <w:insideH w:val="single" w:color="auto" w:sz="4" w:space="0"/>
-            <w:insideV w:val="single" w:color="auto" w:sz="4" w:space="0"/>
-          </w:tblBorders>
-          <w:tblLayout w:type="fixed"/>
-          <w:tblCellMar>
-            <w:top w:w="0" w:type="dxa"/>
-            <w:left w:w="108" w:type="dxa"/>
-            <w:bottom w:w="0" w:type="dxa"/>
-            <w:right w:w="108" w:type="dxa"/>
-          </w:tblCellMar>
-        </w:tblPrEx>
         <w:trPr>
           <w:cantSplit/>
-          <w:trHeight w:val="980" w:hRule="atLeast"/>
+          <w:trHeight w:val="980"/>
           <w:jc w:val="center"/>
         </w:trPr>
         <w:tc>
           <w:tcPr>
             <w:tcW w:w="670" w:type="dxa"/>
-            <w:vMerge w:val="continue"/>
+            <w:vMerge/>
             <w:vAlign w:val="center"/>
           </w:tcPr>
           <w:p>
@@ -1717,32 +1667,15 @@
         </w:tc>
       </w:tr>
       <w:tr>
-        <w:tblPrEx>
-          <w:tblBorders>
-            <w:top w:val="single" w:color="auto" w:sz="4" w:space="0"/>
-            <w:left w:val="single" w:color="auto" w:sz="4" w:space="0"/>
-            <w:bottom w:val="single" w:color="auto" w:sz="4" w:space="0"/>
-            <w:right w:val="single" w:color="auto" w:sz="4" w:space="0"/>
-            <w:insideH w:val="single" w:color="auto" w:sz="4" w:space="0"/>
-            <w:insideV w:val="single" w:color="auto" w:sz="4" w:space="0"/>
-          </w:tblBorders>
-          <w:tblLayout w:type="fixed"/>
-          <w:tblCellMar>
-            <w:top w:w="0" w:type="dxa"/>
-            <w:left w:w="108" w:type="dxa"/>
-            <w:bottom w:w="0" w:type="dxa"/>
-            <w:right w:w="108" w:type="dxa"/>
-          </w:tblCellMar>
-        </w:tblPrEx>
         <w:trPr>
           <w:cantSplit/>
-          <w:trHeight w:val="832" w:hRule="atLeast"/>
+          <w:trHeight w:val="832"/>
           <w:jc w:val="center"/>
         </w:trPr>
         <w:tc>
           <w:tcPr>
             <w:tcW w:w="670" w:type="dxa"/>
-            <w:vMerge w:val="continue"/>
+            <w:vMerge/>
             <w:vAlign w:val="center"/>
           </w:tcPr>
           <w:p>
@@ -1864,82 +1797,51 @@
     </w:p>
     <w:p>
       <w:pPr>
-        <w:keepNext w:val="0"/>
-        <w:keepLines w:val="0"/>
         <w:pageBreakBefore/>
-        <w:widowControl w:val="0"/>
-        <w:kinsoku/>
-        <w:wordWrap/>
-        <w:overflowPunct/>
-        <w:topLinePunct w:val="0"/>
-        <w:autoSpaceDE/>
-        <w:autoSpaceDN/>
-        <w:bidi w:val="0"/>
-        <w:adjustRightInd/>
-        <w:snapToGrid/>
         <w:spacing w:line="520" w:lineRule="exact"/>
         <w:jc w:val="center"/>
-        <w:textAlignment w:val="auto"/>
         <w:rPr>
           <w:rFonts w:ascii="仿宋_GB2312" w:eastAsia="仿宋_GB2312"/>
           <w:w w:val="96"/>
           <w:sz w:val="28"/>
         </w:rPr>
       </w:pPr>
-      <w:bookmarkStart w:id="1" w:name="_GoBack"/>
-      <w:bookmarkEnd w:id="1"/>
       <w:r>
         <w:rPr>
-          <w:rFonts w:hint="eastAsia" w:ascii="黑体" w:eastAsia="黑体"/>
+          <w:rFonts w:ascii="黑体" w:eastAsia="黑体" w:hint="eastAsia"/>
           <w:sz w:val="36"/>
         </w:rPr>
-        <w:t>2  申报作品情况</w:t>
+        <w:lastRenderedPageBreak/>
+        <w:t xml:space="preserve">2  </w:t>
+      </w:r>
+      <w:r>
+        <w:rPr>
+          <w:rFonts w:ascii="黑体" w:eastAsia="黑体" w:hint="eastAsia"/>
+          <w:sz w:val="36"/>
+        </w:rPr>
+        <w:t>申报作品情况</w:t>
       </w:r>
     </w:p>
     <w:tbl>
       <w:tblPr>
-        <w:tblStyle w:val="5"/>
         <w:tblW w:w="9460" w:type="dxa"/>
         <w:jc w:val="center"/>
-        <w:tblInd w:w="0" w:type="dxa"/>
         <w:tblBorders>
-          <w:top w:val="single" w:color="auto" w:sz="4" w:space="0"/>
-          <w:left w:val="single" w:color="auto" w:sz="4" w:space="0"/>
-          <w:bottom w:val="single" w:color="auto" w:sz="4" w:space="0"/>
-          <w:right w:val="single" w:color="auto" w:sz="4" w:space="0"/>
-          <w:insideH w:val="single" w:color="auto" w:sz="4" w:space="0"/>
-          <w:insideV w:val="single" w:color="auto" w:sz="4" w:space="0"/>
+          <w:top w:val="single" w:sz="4" w:space="0" w:color="auto"/>
+          <w:left w:val="single" w:sz="4" w:space="0" w:color="auto"/>
+          <w:bottom w:val="single" w:sz="4" w:space="0" w:color="auto"/>
+          <w:right w:val="single" w:sz="4" w:space="0" w:color="auto"/>
+          <w:insideH w:val="single" w:sz="4" w:space="0" w:color="auto"/>
+          <w:insideV w:val="single" w:sz="4" w:space="0" w:color="auto"/>
         </w:tblBorders>
         <w:tblLayout w:type="fixed"/>
-        <w:tblCellMar>
-          <w:top w:w="0" w:type="dxa"/>
-          <w:left w:w="108" w:type="dxa"/>
-          <w:bottom w:w="0" w:type="dxa"/>
-          <w:right w:w="108" w:type="dxa"/>
-        </w:tblCellMar>
+        <w:tblLook w:val="04A0" w:firstRow="1" w:lastRow="0" w:firstColumn="1" w:lastColumn="0" w:noHBand="0" w:noVBand="1"/>
       </w:tblPr>
       <w:tblGrid>
         <w:gridCol w:w="1505"/>
         <w:gridCol w:w="7955"/>
       </w:tblGrid>
       <w:tr>
-        <w:tblPrEx>
-          <w:tblBorders>
-            <w:top w:val="single" w:color="auto" w:sz="4" w:space="0"/>
-            <w:left w:val="single" w:color="auto" w:sz="4" w:space="0"/>
-            <w:bottom w:val="single" w:color="auto" w:sz="4" w:space="0"/>
-            <w:right w:val="single" w:color="auto" w:sz="4" w:space="0"/>
-            <w:insideH w:val="single" w:color="auto" w:sz="4" w:space="0"/>
-            <w:insideV w:val="single" w:color="auto" w:sz="4" w:space="0"/>
-          </w:tblBorders>
-          <w:tblLayout w:type="fixed"/>
-          <w:tblCellMar>
-            <w:top w:w="0" w:type="dxa"/>
-            <w:left w:w="108" w:type="dxa"/>
-            <w:bottom w:w="0" w:type="dxa"/>
-            <w:right w:w="108" w:type="dxa"/>
-          </w:tblCellMar>
-        </w:tblPrEx>
         <w:trPr>
           <w:jc w:val="center"/>
         </w:trPr>
@@ -1959,7 +1861,7 @@
             </w:pPr>
             <w:r>
               <w:rPr>
-                <w:rFonts w:hint="eastAsia" w:ascii="仿宋_GB2312" w:eastAsia="仿宋_GB2312"/>
+                <w:rFonts w:ascii="仿宋_GB2312" w:eastAsia="仿宋_GB2312" w:hint="eastAsia"/>
                 <w:sz w:val="28"/>
               </w:rPr>
               <w:t>作品全称</w:t>
@@ -1983,25 +1885,8 @@
         </w:tc>
       </w:tr>
       <w:tr>
-        <w:tblPrEx>
-          <w:tblBorders>
-            <w:top w:val="single" w:color="auto" w:sz="4" w:space="0"/>
-            <w:left w:val="single" w:color="auto" w:sz="4" w:space="0"/>
-            <w:bottom w:val="single" w:color="auto" w:sz="4" w:space="0"/>
-            <w:right w:val="single" w:color="auto" w:sz="4" w:space="0"/>
-            <w:insideH w:val="single" w:color="auto" w:sz="4" w:space="0"/>
-            <w:insideV w:val="single" w:color="auto" w:sz="4" w:space="0"/>
-          </w:tblBorders>
-          <w:tblLayout w:type="fixed"/>
-          <w:tblCellMar>
-            <w:top w:w="0" w:type="dxa"/>
-            <w:left w:w="108" w:type="dxa"/>
-            <w:bottom w:w="0" w:type="dxa"/>
-            <w:right w:w="108" w:type="dxa"/>
-          </w:tblCellMar>
-        </w:tblPrEx>
         <w:trPr>
-          <w:trHeight w:val="3751" w:hRule="atLeast"/>
+          <w:trHeight w:val="3751"/>
           <w:jc w:val="center"/>
         </w:trPr>
         <w:tc>
@@ -2020,7 +1905,7 @@
             </w:pPr>
             <w:r>
               <w:rPr>
-                <w:rFonts w:hint="eastAsia" w:ascii="仿宋_GB2312" w:eastAsia="仿宋_GB2312"/>
+                <w:rFonts w:ascii="仿宋_GB2312" w:eastAsia="仿宋_GB2312" w:hint="eastAsia"/>
                 <w:sz w:val="28"/>
               </w:rPr>
               <w:t>作</w:t>
@@ -2037,7 +1922,7 @@
             </w:pPr>
             <w:r>
               <w:rPr>
-                <w:rFonts w:hint="eastAsia" w:ascii="仿宋_GB2312" w:eastAsia="仿宋_GB2312"/>
+                <w:rFonts w:ascii="仿宋_GB2312" w:eastAsia="仿宋_GB2312" w:hint="eastAsia"/>
                 <w:sz w:val="28"/>
               </w:rPr>
               <w:t>品</w:t>
@@ -2054,7 +1939,7 @@
             </w:pPr>
             <w:r>
               <w:rPr>
-                <w:rFonts w:hint="eastAsia" w:ascii="仿宋_GB2312" w:eastAsia="仿宋_GB2312"/>
+                <w:rFonts w:ascii="仿宋_GB2312" w:eastAsia="仿宋_GB2312" w:hint="eastAsia"/>
                 <w:sz w:val="28"/>
               </w:rPr>
               <w:t>分</w:t>
@@ -2071,7 +1956,7 @@
             </w:pPr>
             <w:r>
               <w:rPr>
-                <w:rFonts w:hint="eastAsia" w:ascii="仿宋_GB2312" w:eastAsia="仿宋_GB2312"/>
+                <w:rFonts w:ascii="仿宋_GB2312" w:eastAsia="仿宋_GB2312" w:hint="eastAsia"/>
                 <w:sz w:val="28"/>
               </w:rPr>
               <w:t>类</w:t>
@@ -2093,11 +1978,33 @@
             </w:pPr>
             <w:r>
               <w:rPr>
-                <w:rFonts w:hint="eastAsia" w:ascii="仿宋_GB2312" w:eastAsia="仿宋_GB2312"/>
-                <w:sz w:val="28"/>
-              </w:rPr>
-              <w:t>（  ）</w:t>
-            </w:r>
+                <w:rFonts w:ascii="仿宋_GB2312" w:eastAsia="仿宋_GB2312" w:hint="eastAsia"/>
+                <w:sz w:val="28"/>
+              </w:rPr>
+              <w:t>（</w:t>
+            </w:r>
+            <w:r>
+              <w:rPr>
+                <w:rFonts w:ascii="仿宋_GB2312" w:eastAsia="仿宋_GB2312" w:hint="eastAsia"/>
+                <w:sz w:val="28"/>
+              </w:rPr>
+              <w:t xml:space="preserve"> </w:t>
+            </w:r>
+            <w:r>
+              <w:rPr>
+                <w:rFonts w:ascii="仿宋_GB2312" w:eastAsia="仿宋_GB2312" w:hint="eastAsia"/>
+                <w:sz w:val="28"/>
+              </w:rPr>
+              <w:t xml:space="preserve"> </w:t>
+            </w:r>
+            <w:r>
+              <w:rPr>
+                <w:rFonts w:ascii="仿宋_GB2312" w:eastAsia="仿宋_GB2312" w:hint="eastAsia"/>
+                <w:sz w:val="28"/>
+              </w:rPr>
+              <w:t>）</w:t>
+            </w:r>
+            <w:proofErr w:type="spellStart"/>
             <w:r>
               <w:rPr>
                 <w:rFonts w:ascii="仿宋_GB2312" w:eastAsia="仿宋_GB2312"/>
@@ -2105,26 +2012,34 @@
               </w:rPr>
               <w:t>A</w:t>
             </w:r>
-            <w:r>
-              <w:rPr>
-                <w:rFonts w:hint="eastAsia" w:ascii="仿宋_GB2312" w:eastAsia="仿宋_GB2312"/>
-                <w:sz w:val="28"/>
-              </w:rPr>
-              <w:t>.机械与控制（包括机械、仪器仪表、自动化控</w:t>
-            </w:r>
-          </w:p>
-          <w:p>
-            <w:pPr>
-              <w:spacing w:line="520" w:lineRule="exact"/>
-              <w:ind w:firstLine="840" w:firstLineChars="300"/>
-              <w:rPr>
-                <w:rFonts w:ascii="仿宋_GB2312" w:eastAsia="仿宋_GB2312"/>
-                <w:sz w:val="28"/>
-              </w:rPr>
-            </w:pPr>
-            <w:r>
-              <w:rPr>
-                <w:rFonts w:hint="eastAsia" w:ascii="仿宋_GB2312" w:eastAsia="仿宋_GB2312"/>
+            <w:proofErr w:type="spellEnd"/>
+            <w:r>
+              <w:rPr>
+                <w:rFonts w:ascii="仿宋_GB2312" w:eastAsia="仿宋_GB2312" w:hint="eastAsia"/>
+                <w:sz w:val="28"/>
+              </w:rPr>
+              <w:t>.</w:t>
+            </w:r>
+            <w:r>
+              <w:rPr>
+                <w:rFonts w:ascii="仿宋_GB2312" w:eastAsia="仿宋_GB2312" w:hint="eastAsia"/>
+                <w:sz w:val="28"/>
+              </w:rPr>
+              <w:t>机械与控制（包括机械、仪器仪表、自动化控</w:t>
+            </w:r>
+          </w:p>
+          <w:p>
+            <w:pPr>
+              <w:spacing w:line="520" w:lineRule="exact"/>
+              <w:ind w:firstLineChars="300" w:firstLine="840"/>
+              <w:rPr>
+                <w:rFonts w:ascii="仿宋_GB2312" w:eastAsia="仿宋_GB2312"/>
+                <w:sz w:val="28"/>
+              </w:rPr>
+            </w:pPr>
+            <w:r>
+              <w:rPr>
+                <w:rFonts w:ascii="仿宋_GB2312" w:eastAsia="仿宋_GB2312" w:hint="eastAsia"/>
                 <w:sz w:val="28"/>
               </w:rPr>
               <w:t>制、工程、交通、建筑等）</w:t>
@@ -2133,7 +2048,7 @@
           <w:p>
             <w:pPr>
               <w:spacing w:line="520" w:lineRule="exact"/>
-              <w:ind w:firstLine="840" w:firstLineChars="300"/>
+              <w:ind w:firstLineChars="300" w:firstLine="840"/>
               <w:rPr>
                 <w:rFonts w:ascii="仿宋_GB2312" w:eastAsia="仿宋_GB2312"/>
                 <w:sz w:val="28"/>
@@ -2148,16 +2063,23 @@
             </w:r>
             <w:r>
               <w:rPr>
-                <w:rFonts w:hint="eastAsia" w:ascii="仿宋_GB2312" w:eastAsia="仿宋_GB2312"/>
-                <w:sz w:val="28"/>
-              </w:rPr>
-              <w:t>.信息技术（包括计算机、电信、通讯、电子等）</w:t>
-            </w:r>
-          </w:p>
-          <w:p>
-            <w:pPr>
-              <w:spacing w:line="520" w:lineRule="exact"/>
-              <w:ind w:firstLine="840" w:firstLineChars="300"/>
+                <w:rFonts w:ascii="仿宋_GB2312" w:eastAsia="仿宋_GB2312" w:hint="eastAsia"/>
+                <w:sz w:val="28"/>
+              </w:rPr>
+              <w:t>.</w:t>
+            </w:r>
+            <w:r>
+              <w:rPr>
+                <w:rFonts w:ascii="仿宋_GB2312" w:eastAsia="仿宋_GB2312" w:hint="eastAsia"/>
+                <w:sz w:val="28"/>
+              </w:rPr>
+              <w:t>信息技术（包括计算机、电信、通讯、电子等）</w:t>
+            </w:r>
+          </w:p>
+          <w:p>
+            <w:pPr>
+              <w:spacing w:line="520" w:lineRule="exact"/>
+              <w:ind w:firstLineChars="300" w:firstLine="840"/>
               <w:rPr>
                 <w:rFonts w:ascii="仿宋_GB2312" w:eastAsia="仿宋_GB2312"/>
                 <w:sz w:val="28"/>
@@ -2172,16 +2094,23 @@
             </w:r>
             <w:r>
               <w:rPr>
-                <w:rFonts w:hint="eastAsia" w:ascii="仿宋_GB2312" w:eastAsia="仿宋_GB2312"/>
-                <w:sz w:val="28"/>
-              </w:rPr>
-              <w:t>.数理（包括数学、物理、地球与空间科学等）</w:t>
-            </w:r>
-          </w:p>
-          <w:p>
-            <w:pPr>
-              <w:spacing w:line="520" w:lineRule="exact"/>
-              <w:ind w:firstLine="840" w:firstLineChars="300"/>
+                <w:rFonts w:ascii="仿宋_GB2312" w:eastAsia="仿宋_GB2312" w:hint="eastAsia"/>
+                <w:sz w:val="28"/>
+              </w:rPr>
+              <w:t>.</w:t>
+            </w:r>
+            <w:r>
+              <w:rPr>
+                <w:rFonts w:ascii="仿宋_GB2312" w:eastAsia="仿宋_GB2312" w:hint="eastAsia"/>
+                <w:sz w:val="28"/>
+              </w:rPr>
+              <w:t>数理（包括数学、物理、地球与空间科学等）</w:t>
+            </w:r>
+          </w:p>
+          <w:p>
+            <w:pPr>
+              <w:spacing w:line="520" w:lineRule="exact"/>
+              <w:ind w:firstLineChars="300" w:firstLine="840"/>
               <w:rPr>
                 <w:rFonts w:ascii="仿宋_GB2312" w:eastAsia="仿宋_GB2312"/>
                 <w:sz w:val="28"/>
@@ -2196,10 +2125,17 @@
             </w:r>
             <w:r>
               <w:rPr>
-                <w:rFonts w:hint="eastAsia" w:ascii="仿宋_GB2312" w:eastAsia="仿宋_GB2312"/>
-                <w:sz w:val="28"/>
-              </w:rPr>
-              <w:t>.生命科学</w:t>
+                <w:rFonts w:ascii="仿宋_GB2312" w:eastAsia="仿宋_GB2312" w:hint="eastAsia"/>
+                <w:sz w:val="28"/>
+              </w:rPr>
+              <w:t>.</w:t>
+            </w:r>
+            <w:r>
+              <w:rPr>
+                <w:rFonts w:ascii="仿宋_GB2312" w:eastAsia="仿宋_GB2312" w:hint="eastAsia"/>
+                <w:sz w:val="28"/>
+              </w:rPr>
+              <w:t>生命科学</w:t>
             </w:r>
             <w:r>
               <w:rPr>
@@ -2210,7 +2146,7 @@
             </w:r>
             <w:r>
               <w:rPr>
-                <w:rFonts w:hint="eastAsia" w:ascii="仿宋_GB2312" w:eastAsia="仿宋_GB2312"/>
+                <w:rFonts w:ascii="仿宋_GB2312" w:eastAsia="仿宋_GB2312" w:hint="eastAsia"/>
                 <w:sz w:val="28"/>
               </w:rPr>
               <w:t>包括生物､农学､药学､医学､健</w:t>
@@ -2219,15 +2155,15 @@
           <w:p>
             <w:pPr>
               <w:spacing w:line="520" w:lineRule="exact"/>
-              <w:ind w:firstLine="840" w:firstLineChars="300"/>
-              <w:rPr>
-                <w:rFonts w:ascii="仿宋_GB2312" w:eastAsia="仿宋_GB2312"/>
-                <w:sz w:val="28"/>
-              </w:rPr>
-            </w:pPr>
-            <w:r>
-              <w:rPr>
-                <w:rFonts w:hint="eastAsia" w:ascii="仿宋_GB2312" w:eastAsia="仿宋_GB2312"/>
+              <w:ind w:firstLineChars="300" w:firstLine="840"/>
+              <w:rPr>
+                <w:rFonts w:ascii="仿宋_GB2312" w:eastAsia="仿宋_GB2312"/>
+                <w:sz w:val="28"/>
+              </w:rPr>
+            </w:pPr>
+            <w:r>
+              <w:rPr>
+                <w:rFonts w:ascii="仿宋_GB2312" w:eastAsia="仿宋_GB2312" w:hint="eastAsia"/>
                 <w:sz w:val="28"/>
               </w:rPr>
               <w:t>康､卫生､食品等</w:t>
@@ -2243,7 +2179,7 @@
           <w:p>
             <w:pPr>
               <w:spacing w:line="520" w:lineRule="exact"/>
-              <w:ind w:firstLine="840" w:firstLineChars="300"/>
+              <w:ind w:firstLineChars="300" w:firstLine="840"/>
               <w:rPr>
                 <w:rFonts w:ascii="仿宋_GB2312" w:eastAsia="仿宋_GB2312"/>
                 <w:sz w:val="28"/>
@@ -2258,24 +2194,31 @@
             </w:r>
             <w:r>
               <w:rPr>
-                <w:rFonts w:hint="eastAsia" w:ascii="仿宋_GB2312" w:eastAsia="仿宋_GB2312"/>
-                <w:sz w:val="28"/>
-              </w:rPr>
-              <w:t>.能源化工（包括能源、材料、石油、化学、化</w:t>
-            </w:r>
-          </w:p>
-          <w:p>
-            <w:pPr>
-              <w:spacing w:line="520" w:lineRule="exact"/>
-              <w:ind w:firstLine="840" w:firstLineChars="300"/>
-              <w:rPr>
-                <w:rFonts w:ascii="仿宋_GB2312" w:eastAsia="仿宋_GB2312"/>
-                <w:sz w:val="28"/>
-              </w:rPr>
-            </w:pPr>
-            <w:r>
-              <w:rPr>
-                <w:rFonts w:hint="eastAsia" w:ascii="仿宋_GB2312" w:eastAsia="仿宋_GB2312"/>
+                <w:rFonts w:ascii="仿宋_GB2312" w:eastAsia="仿宋_GB2312" w:hint="eastAsia"/>
+                <w:sz w:val="28"/>
+              </w:rPr>
+              <w:t>.</w:t>
+            </w:r>
+            <w:r>
+              <w:rPr>
+                <w:rFonts w:ascii="仿宋_GB2312" w:eastAsia="仿宋_GB2312" w:hint="eastAsia"/>
+                <w:sz w:val="28"/>
+              </w:rPr>
+              <w:t>能源化工（包括能源、材料、石油、化学、化</w:t>
+            </w:r>
+          </w:p>
+          <w:p>
+            <w:pPr>
+              <w:spacing w:line="520" w:lineRule="exact"/>
+              <w:ind w:firstLineChars="300" w:firstLine="840"/>
+              <w:rPr>
+                <w:rFonts w:ascii="仿宋_GB2312" w:eastAsia="仿宋_GB2312"/>
+                <w:sz w:val="28"/>
+              </w:rPr>
+            </w:pPr>
+            <w:r>
+              <w:rPr>
+                <w:rFonts w:ascii="仿宋_GB2312" w:eastAsia="仿宋_GB2312" w:hint="eastAsia"/>
                 <w:sz w:val="28"/>
               </w:rPr>
               <w:t>工、生态、环保等）</w:t>
@@ -2284,15 +2227,15 @@
           <w:p>
             <w:pPr>
               <w:spacing w:line="520" w:lineRule="exact"/>
-              <w:ind w:left="840" w:leftChars="400"/>
-              <w:rPr>
-                <w:rFonts w:ascii="仿宋_GB2312" w:eastAsia="仿宋_GB2312"/>
-                <w:sz w:val="28"/>
-              </w:rPr>
-            </w:pPr>
-            <w:r>
-              <w:rPr>
-                <w:rFonts w:hint="eastAsia" w:ascii="仿宋_GB2312" w:eastAsia="仿宋_GB2312"/>
+              <w:ind w:leftChars="400" w:left="840"/>
+              <w:rPr>
+                <w:rFonts w:ascii="仿宋_GB2312" w:eastAsia="仿宋_GB2312"/>
+                <w:sz w:val="28"/>
+              </w:rPr>
+            </w:pPr>
+            <w:r>
+              <w:rPr>
+                <w:rFonts w:ascii="仿宋_GB2312" w:eastAsia="仿宋_GB2312" w:hint="eastAsia"/>
                 <w:sz w:val="28"/>
               </w:rPr>
               <w:t>F</w:t>
@@ -2306,21 +2249,21 @@
             </w:r>
             <w:r>
               <w:rPr>
-                <w:rFonts w:hint="eastAsia" w:ascii="仿宋_GB2312" w:eastAsia="仿宋_GB2312"/>
+                <w:rFonts w:ascii="仿宋_GB2312" w:eastAsia="仿宋_GB2312" w:hint="eastAsia"/>
                 <w:sz w:val="28"/>
               </w:rPr>
               <w:t>哲学社会科学（包括</w:t>
             </w:r>
             <w:r>
               <w:rPr>
-                <w:rFonts w:hint="eastAsia" w:ascii="仿宋_GB2312" w:eastAsia="仿宋_GB2312"/>
+                <w:rFonts w:ascii="仿宋_GB2312" w:eastAsia="仿宋_GB2312" w:hint="eastAsia"/>
                 <w:sz w:val="30"/>
               </w:rPr>
               <w:t>哲学、经济、社会、法律、教育、管理</w:t>
             </w:r>
             <w:r>
               <w:rPr>
-                <w:rFonts w:hint="eastAsia" w:ascii="仿宋_GB2312" w:eastAsia="仿宋_GB2312"/>
+                <w:rFonts w:ascii="仿宋_GB2312" w:eastAsia="仿宋_GB2312" w:hint="eastAsia"/>
                 <w:sz w:val="28"/>
               </w:rPr>
               <w:t>）</w:t>
@@ -2329,25 +2272,8 @@
         </w:tc>
       </w:tr>
       <w:tr>
-        <w:tblPrEx>
-          <w:tblBorders>
-            <w:top w:val="single" w:color="auto" w:sz="4" w:space="0"/>
-            <w:left w:val="single" w:color="auto" w:sz="4" w:space="0"/>
-            <w:bottom w:val="single" w:color="auto" w:sz="4" w:space="0"/>
-            <w:right w:val="single" w:color="auto" w:sz="4" w:space="0"/>
-            <w:insideH w:val="single" w:color="auto" w:sz="4" w:space="0"/>
-            <w:insideV w:val="single" w:color="auto" w:sz="4" w:space="0"/>
-          </w:tblBorders>
-          <w:tblLayout w:type="fixed"/>
-          <w:tblCellMar>
-            <w:top w:w="0" w:type="dxa"/>
-            <w:left w:w="108" w:type="dxa"/>
-            <w:bottom w:w="0" w:type="dxa"/>
-            <w:right w:w="108" w:type="dxa"/>
-          </w:tblCellMar>
-        </w:tblPrEx>
         <w:trPr>
-          <w:trHeight w:val="1712" w:hRule="atLeast"/>
+          <w:trHeight w:val="1712"/>
           <w:jc w:val="center"/>
         </w:trPr>
         <w:tc>
@@ -2376,7 +2302,7 @@
             </w:pPr>
             <w:r>
               <w:rPr>
-                <w:rFonts w:hint="eastAsia" w:ascii="仿宋_GB2312" w:eastAsia="仿宋_GB2312"/>
+                <w:rFonts w:ascii="仿宋_GB2312" w:eastAsia="仿宋_GB2312" w:hint="eastAsia"/>
                 <w:sz w:val="28"/>
               </w:rPr>
               <w:t>作品总体情况说明</w:t>
@@ -2408,34 +2334,31 @@
             </w:pPr>
             <w:r>
               <w:rPr>
-                <w:rFonts w:hint="eastAsia" w:ascii="仿宋_GB2312" w:eastAsia="仿宋_GB2312"/>
-                <w:sz w:val="28"/>
-              </w:rPr>
-              <w:t>（不超过800字）</w:t>
+                <w:rFonts w:ascii="仿宋_GB2312" w:eastAsia="仿宋_GB2312" w:hint="eastAsia"/>
+                <w:sz w:val="28"/>
+              </w:rPr>
+              <w:t>（不超过</w:t>
+            </w:r>
+            <w:r>
+              <w:rPr>
+                <w:rFonts w:ascii="仿宋_GB2312" w:eastAsia="仿宋_GB2312" w:hint="eastAsia"/>
+                <w:sz w:val="28"/>
+              </w:rPr>
+              <w:t>800</w:t>
+            </w:r>
+            <w:r>
+              <w:rPr>
+                <w:rFonts w:ascii="仿宋_GB2312" w:eastAsia="仿宋_GB2312" w:hint="eastAsia"/>
+                <w:sz w:val="28"/>
+              </w:rPr>
+              <w:t>字）</w:t>
             </w:r>
           </w:p>
         </w:tc>
       </w:tr>
       <w:tr>
-        <w:tblPrEx>
-          <w:tblBorders>
-            <w:top w:val="single" w:color="auto" w:sz="4" w:space="0"/>
-            <w:left w:val="single" w:color="auto" w:sz="4" w:space="0"/>
-            <w:bottom w:val="single" w:color="auto" w:sz="4" w:space="0"/>
-            <w:right w:val="single" w:color="auto" w:sz="4" w:space="0"/>
-            <w:insideH w:val="single" w:color="auto" w:sz="4" w:space="0"/>
-            <w:insideV w:val="single" w:color="auto" w:sz="4" w:space="0"/>
-          </w:tblBorders>
-          <w:tblLayout w:type="fixed"/>
-          <w:tblCellMar>
-            <w:top w:w="0" w:type="dxa"/>
-            <w:left w:w="108" w:type="dxa"/>
-            <w:bottom w:w="0" w:type="dxa"/>
-            <w:right w:w="108" w:type="dxa"/>
-          </w:tblCellMar>
-        </w:tblPrEx>
         <w:trPr>
-          <w:trHeight w:val="1712" w:hRule="atLeast"/>
+          <w:trHeight w:val="1712"/>
           <w:jc w:val="center"/>
         </w:trPr>
         <w:tc>
@@ -2454,7 +2377,7 @@
             </w:pPr>
             <w:r>
               <w:rPr>
-                <w:rFonts w:hint="eastAsia" w:ascii="仿宋_GB2312" w:eastAsia="仿宋_GB2312"/>
+                <w:rFonts w:ascii="仿宋_GB2312" w:eastAsia="仿宋_GB2312" w:hint="eastAsia"/>
                 <w:sz w:val="28"/>
               </w:rPr>
               <w:t>创新点</w:t>
@@ -2476,34 +2399,31 @@
             </w:pPr>
             <w:r>
               <w:rPr>
-                <w:rFonts w:hint="eastAsia" w:ascii="仿宋_GB2312" w:eastAsia="仿宋_GB2312"/>
-                <w:sz w:val="28"/>
-              </w:rPr>
-              <w:t>（1-5条体现作品主要创意的创新点）</w:t>
+                <w:rFonts w:ascii="仿宋_GB2312" w:eastAsia="仿宋_GB2312" w:hint="eastAsia"/>
+                <w:sz w:val="28"/>
+              </w:rPr>
+              <w:t>（</w:t>
+            </w:r>
+            <w:r>
+              <w:rPr>
+                <w:rFonts w:ascii="仿宋_GB2312" w:eastAsia="仿宋_GB2312" w:hint="eastAsia"/>
+                <w:sz w:val="28"/>
+              </w:rPr>
+              <w:t>1-5</w:t>
+            </w:r>
+            <w:r>
+              <w:rPr>
+                <w:rFonts w:ascii="仿宋_GB2312" w:eastAsia="仿宋_GB2312" w:hint="eastAsia"/>
+                <w:sz w:val="28"/>
+              </w:rPr>
+              <w:t>条体现作品主要创意的创新点）</w:t>
             </w:r>
           </w:p>
         </w:tc>
       </w:tr>
       <w:tr>
-        <w:tblPrEx>
-          <w:tblBorders>
-            <w:top w:val="single" w:color="auto" w:sz="4" w:space="0"/>
-            <w:left w:val="single" w:color="auto" w:sz="4" w:space="0"/>
-            <w:bottom w:val="single" w:color="auto" w:sz="4" w:space="0"/>
-            <w:right w:val="single" w:color="auto" w:sz="4" w:space="0"/>
-            <w:insideH w:val="single" w:color="auto" w:sz="4" w:space="0"/>
-            <w:insideV w:val="single" w:color="auto" w:sz="4" w:space="0"/>
-          </w:tblBorders>
-          <w:tblLayout w:type="fixed"/>
-          <w:tblCellMar>
-            <w:top w:w="0" w:type="dxa"/>
-            <w:left w:w="108" w:type="dxa"/>
-            <w:bottom w:w="0" w:type="dxa"/>
-            <w:right w:w="108" w:type="dxa"/>
-          </w:tblCellMar>
-        </w:tblPrEx>
         <w:trPr>
-          <w:trHeight w:val="1663" w:hRule="atLeast"/>
+          <w:trHeight w:val="1663"/>
           <w:jc w:val="center"/>
         </w:trPr>
         <w:tc>
@@ -2522,7 +2442,7 @@
             </w:pPr>
             <w:r>
               <w:rPr>
-                <w:rFonts w:hint="eastAsia" w:ascii="仿宋_GB2312" w:eastAsia="仿宋_GB2312"/>
+                <w:rFonts w:ascii="仿宋_GB2312" w:eastAsia="仿宋_GB2312" w:hint="eastAsia"/>
                 <w:sz w:val="28"/>
               </w:rPr>
               <w:t>关键词</w:t>
@@ -2547,11 +2467,18 @@
                 <w:rFonts w:ascii="仿宋_GB2312" w:eastAsia="仿宋_GB2312"/>
                 <w:sz w:val="28"/>
               </w:rPr>
-              <w:t>（4-7</w:t>
-            </w:r>
-            <w:r>
-              <w:rPr>
-                <w:rFonts w:hint="eastAsia" w:ascii="仿宋_GB2312" w:eastAsia="仿宋_GB2312"/>
+              <w:t>（</w:t>
+            </w:r>
+            <w:r>
+              <w:rPr>
+                <w:rFonts w:ascii="仿宋_GB2312" w:eastAsia="仿宋_GB2312"/>
+                <w:sz w:val="28"/>
+              </w:rPr>
+              <w:t>4-7</w:t>
+            </w:r>
+            <w:r>
+              <w:rPr>
+                <w:rFonts w:ascii="仿宋_GB2312" w:eastAsia="仿宋_GB2312" w:hint="eastAsia"/>
                 <w:sz w:val="28"/>
               </w:rPr>
               <w:t>个体现作品核心技术和问题的关键词</w:t>
@@ -2567,25 +2494,8 @@
         </w:tc>
       </w:tr>
       <w:tr>
-        <w:tblPrEx>
-          <w:tblBorders>
-            <w:top w:val="single" w:color="auto" w:sz="4" w:space="0"/>
-            <w:left w:val="single" w:color="auto" w:sz="4" w:space="0"/>
-            <w:bottom w:val="single" w:color="auto" w:sz="4" w:space="0"/>
-            <w:right w:val="single" w:color="auto" w:sz="4" w:space="0"/>
-            <w:insideH w:val="single" w:color="auto" w:sz="4" w:space="0"/>
-            <w:insideV w:val="single" w:color="auto" w:sz="4" w:space="0"/>
-          </w:tblBorders>
-          <w:tblLayout w:type="fixed"/>
-          <w:tblCellMar>
-            <w:top w:w="0" w:type="dxa"/>
-            <w:left w:w="108" w:type="dxa"/>
-            <w:bottom w:w="0" w:type="dxa"/>
-            <w:right w:w="108" w:type="dxa"/>
-          </w:tblCellMar>
-        </w:tblPrEx>
         <w:trPr>
-          <w:trHeight w:val="1663" w:hRule="atLeast"/>
+          <w:trHeight w:val="1663"/>
           <w:jc w:val="center"/>
         </w:trPr>
         <w:tc>
@@ -2604,7 +2514,7 @@
             </w:pPr>
             <w:r>
               <w:rPr>
-                <w:rFonts w:hint="eastAsia" w:ascii="仿宋_GB2312" w:eastAsia="仿宋_GB2312"/>
+                <w:rFonts w:ascii="仿宋_GB2312" w:eastAsia="仿宋_GB2312" w:hint="eastAsia"/>
                 <w:sz w:val="28"/>
               </w:rPr>
               <w:t>作品可展示的形式</w:t>
@@ -2626,34 +2536,115 @@
             </w:pPr>
             <w:r>
               <w:rPr>
-                <w:rFonts w:hint="eastAsia" w:ascii="仿宋_GB2312" w:eastAsia="仿宋_GB2312"/>
-                <w:sz w:val="30"/>
-              </w:rPr>
-              <w:t>□实物、产品  □模型  □图纸  □磁盘  □现场演示  □图片  □录像  □样品（对于发明制作类）</w:t>
+                <w:rFonts w:ascii="仿宋_GB2312" w:eastAsia="仿宋_GB2312" w:hint="eastAsia"/>
+                <w:sz w:val="30"/>
+              </w:rPr>
+              <w:t>□实物、产品</w:t>
+            </w:r>
+            <w:r>
+              <w:rPr>
+                <w:rFonts w:ascii="仿宋_GB2312" w:eastAsia="仿宋_GB2312" w:hint="eastAsia"/>
+                <w:sz w:val="30"/>
+              </w:rPr>
+              <w:t xml:space="preserve">  </w:t>
+            </w:r>
+            <w:r>
+              <w:rPr>
+                <w:rFonts w:ascii="仿宋_GB2312" w:eastAsia="仿宋_GB2312" w:hint="eastAsia"/>
+                <w:sz w:val="30"/>
+              </w:rPr>
+              <w:t>□模型</w:t>
+            </w:r>
+            <w:r>
+              <w:rPr>
+                <w:rFonts w:ascii="仿宋_GB2312" w:eastAsia="仿宋_GB2312" w:hint="eastAsia"/>
+                <w:sz w:val="30"/>
+              </w:rPr>
+              <w:t xml:space="preserve">  </w:t>
+            </w:r>
+            <w:r>
+              <w:rPr>
+                <w:rFonts w:ascii="仿宋_GB2312" w:eastAsia="仿宋_GB2312" w:hint="eastAsia"/>
+                <w:sz w:val="30"/>
+              </w:rPr>
+              <w:t>□图纸</w:t>
+            </w:r>
+            <w:r>
+              <w:rPr>
+                <w:rFonts w:ascii="仿宋_GB2312" w:eastAsia="仿宋_GB2312" w:hint="eastAsia"/>
+                <w:sz w:val="30"/>
+              </w:rPr>
+              <w:t xml:space="preserve">  </w:t>
+            </w:r>
+            <w:r>
+              <w:rPr>
+                <w:rFonts w:ascii="仿宋_GB2312" w:eastAsia="仿宋_GB2312" w:hint="eastAsia"/>
+                <w:sz w:val="30"/>
+              </w:rPr>
+              <w:t>□磁盘</w:t>
+            </w:r>
+            <w:r>
+              <w:rPr>
+                <w:rFonts w:ascii="仿宋_GB2312" w:eastAsia="仿宋_GB2312" w:hint="eastAsia"/>
+                <w:sz w:val="30"/>
+              </w:rPr>
+              <w:t xml:space="preserve">  </w:t>
+            </w:r>
+            <w:r>
+              <w:rPr>
+                <w:rFonts w:ascii="仿宋_GB2312" w:eastAsia="仿宋_GB2312" w:hint="eastAsia"/>
+                <w:sz w:val="30"/>
+              </w:rPr>
+              <w:t>□现场演示</w:t>
+            </w:r>
+            <w:r>
+              <w:rPr>
+                <w:rFonts w:ascii="仿宋_GB2312" w:eastAsia="仿宋_GB2312" w:hint="eastAsia"/>
+                <w:sz w:val="30"/>
+              </w:rPr>
+              <w:t xml:space="preserve">  </w:t>
+            </w:r>
+            <w:r>
+              <w:rPr>
+                <w:rFonts w:ascii="仿宋_GB2312" w:eastAsia="仿宋_GB2312" w:hint="eastAsia"/>
+                <w:sz w:val="30"/>
+              </w:rPr>
+              <w:t>□图片</w:t>
+            </w:r>
+            <w:r>
+              <w:rPr>
+                <w:rFonts w:ascii="仿宋_GB2312" w:eastAsia="仿宋_GB2312" w:hint="eastAsia"/>
+                <w:sz w:val="30"/>
+              </w:rPr>
+              <w:t xml:space="preserve">  </w:t>
+            </w:r>
+            <w:r>
+              <w:rPr>
+                <w:rFonts w:ascii="仿宋_GB2312" w:eastAsia="仿宋_GB2312" w:hint="eastAsia"/>
+                <w:sz w:val="30"/>
+              </w:rPr>
+              <w:t>□录像</w:t>
+            </w:r>
+            <w:r>
+              <w:rPr>
+                <w:rFonts w:ascii="仿宋_GB2312" w:eastAsia="仿宋_GB2312" w:hint="eastAsia"/>
+                <w:sz w:val="30"/>
+              </w:rPr>
+              <w:t xml:space="preserve">  </w:t>
+            </w:r>
+            <w:r>
+              <w:rPr>
+                <w:rFonts w:ascii="仿宋_GB2312" w:eastAsia="仿宋_GB2312" w:hint="eastAsia"/>
+                <w:sz w:val="30"/>
+              </w:rPr>
+              <w:t>□样品（对于发明制作类）</w:t>
             </w:r>
           </w:p>
         </w:tc>
       </w:tr>
       <w:tr>
-        <w:tblPrEx>
-          <w:tblBorders>
-            <w:top w:val="single" w:color="auto" w:sz="4" w:space="0"/>
-            <w:left w:val="single" w:color="auto" w:sz="4" w:space="0"/>
-            <w:bottom w:val="single" w:color="auto" w:sz="4" w:space="0"/>
-            <w:right w:val="single" w:color="auto" w:sz="4" w:space="0"/>
-            <w:insideH w:val="single" w:color="auto" w:sz="4" w:space="0"/>
-            <w:insideV w:val="single" w:color="auto" w:sz="4" w:space="0"/>
-          </w:tblBorders>
-          <w:tblLayout w:type="fixed"/>
-          <w:tblCellMar>
-            <w:top w:w="0" w:type="dxa"/>
-            <w:left w:w="108" w:type="dxa"/>
-            <w:bottom w:w="0" w:type="dxa"/>
-            <w:right w:w="108" w:type="dxa"/>
-          </w:tblCellMar>
-        </w:tblPrEx>
         <w:trPr>
-          <w:trHeight w:val="1663" w:hRule="atLeast"/>
+          <w:trHeight w:val="1663"/>
           <w:jc w:val="center"/>
         </w:trPr>
         <w:tc>
@@ -2672,9 +2663,10 @@
             </w:pPr>
             <w:r>
               <w:rPr>
-                <w:rFonts w:hint="eastAsia" w:ascii="仿宋_GB2312" w:eastAsia="仿宋_GB2312"/>
-                <w:sz w:val="28"/>
-              </w:rPr>
+                <w:rFonts w:ascii="仿宋_GB2312" w:eastAsia="仿宋_GB2312" w:hint="eastAsia"/>
+                <w:sz w:val="28"/>
+              </w:rPr>
+              <w:lastRenderedPageBreak/>
               <w:t>作品调查方式</w:t>
             </w:r>
           </w:p>
@@ -2694,27 +2686,62 @@
             </w:pPr>
             <w:r>
               <w:rPr>
-                <w:rFonts w:hint="eastAsia" w:ascii="仿宋_GB2312" w:eastAsia="仿宋_GB2312"/>
-                <w:sz w:val="30"/>
-              </w:rPr>
-              <w:t xml:space="preserve">□走访  □问卷  □现场采访  □人员介绍 </w:t>
-            </w:r>
-            <w:r>
-              <w:rPr>
-                <w:rFonts w:ascii="仿宋_GB2312" w:eastAsia="仿宋_GB2312"/>
+                <w:rFonts w:ascii="仿宋_GB2312" w:eastAsia="仿宋_GB2312" w:hint="eastAsia"/>
+                <w:sz w:val="30"/>
+              </w:rPr>
+              <w:t>□走访</w:t>
+            </w:r>
+            <w:r>
+              <w:rPr>
+                <w:rFonts w:ascii="仿宋_GB2312" w:eastAsia="仿宋_GB2312" w:hint="eastAsia"/>
+                <w:sz w:val="30"/>
+              </w:rPr>
+              <w:t xml:space="preserve">  </w:t>
+            </w:r>
+            <w:r>
+              <w:rPr>
+                <w:rFonts w:ascii="仿宋_GB2312" w:eastAsia="仿宋_GB2312" w:hint="eastAsia"/>
+                <w:sz w:val="30"/>
+              </w:rPr>
+              <w:t>□问卷</w:t>
+            </w:r>
+            <w:r>
+              <w:rPr>
+                <w:rFonts w:ascii="仿宋_GB2312" w:eastAsia="仿宋_GB2312" w:hint="eastAsia"/>
+                <w:sz w:val="30"/>
+              </w:rPr>
+              <w:t xml:space="preserve">  </w:t>
+            </w:r>
+            <w:r>
+              <w:rPr>
+                <w:rFonts w:ascii="仿宋_GB2312" w:eastAsia="仿宋_GB2312" w:hint="eastAsia"/>
+                <w:sz w:val="30"/>
+              </w:rPr>
+              <w:t>□现场采访</w:t>
+            </w:r>
+            <w:r>
+              <w:rPr>
+                <w:rFonts w:ascii="仿宋_GB2312" w:eastAsia="仿宋_GB2312" w:hint="eastAsia"/>
+                <w:sz w:val="30"/>
+              </w:rPr>
+              <w:t xml:space="preserve">  </w:t>
+            </w:r>
+            <w:r>
+              <w:rPr>
+                <w:rFonts w:ascii="仿宋_GB2312" w:eastAsia="仿宋_GB2312" w:hint="eastAsia"/>
+                <w:sz w:val="30"/>
+              </w:rPr>
+              <w:t>□人员介绍</w:t>
+            </w:r>
+            <w:r>
+              <w:rPr>
+                <w:rFonts w:ascii="仿宋_GB2312" w:eastAsia="仿宋_GB2312" w:hint="eastAsia"/>
                 <w:sz w:val="30"/>
               </w:rPr>
               <w:t xml:space="preserve"> </w:t>
             </w:r>
             <w:r>
               <w:rPr>
-                <w:rFonts w:hint="eastAsia" w:ascii="仿宋_GB2312" w:eastAsia="仿宋_GB2312"/>
-                <w:sz w:val="30"/>
-              </w:rPr>
-              <w:t xml:space="preserve">□个别交谈  □亲临实践  □会议 </w:t>
-            </w:r>
-            <w:r>
-              <w:rPr>
                 <w:rFonts w:ascii="仿宋_GB2312" w:eastAsia="仿宋_GB2312"/>
                 <w:sz w:val="30"/>
               </w:rPr>
@@ -2722,35 +2749,189 @@
             </w:r>
             <w:r>
               <w:rPr>
-                <w:rFonts w:hint="eastAsia" w:ascii="仿宋_GB2312" w:eastAsia="仿宋_GB2312"/>
-                <w:sz w:val="30"/>
-              </w:rPr>
-              <w:t xml:space="preserve">□图片、照片   □书报刊物  □统计报表 </w:t>
-            </w:r>
-            <w:r>
-              <w:rPr>
-                <w:rFonts w:ascii="仿宋_GB2312" w:eastAsia="仿宋_GB2312"/>
+                <w:rFonts w:ascii="仿宋_GB2312" w:eastAsia="仿宋_GB2312" w:hint="eastAsia"/>
+                <w:sz w:val="30"/>
+              </w:rPr>
+              <w:t>□个别交谈</w:t>
+            </w:r>
+            <w:r>
+              <w:rPr>
+                <w:rFonts w:ascii="仿宋_GB2312" w:eastAsia="仿宋_GB2312" w:hint="eastAsia"/>
+                <w:sz w:val="30"/>
+              </w:rPr>
+              <w:t xml:space="preserve">  </w:t>
+            </w:r>
+            <w:r>
+              <w:rPr>
+                <w:rFonts w:ascii="仿宋_GB2312" w:eastAsia="仿宋_GB2312" w:hint="eastAsia"/>
+                <w:sz w:val="30"/>
+              </w:rPr>
+              <w:t>□亲临实践</w:t>
+            </w:r>
+            <w:r>
+              <w:rPr>
+                <w:rFonts w:ascii="仿宋_GB2312" w:eastAsia="仿宋_GB2312" w:hint="eastAsia"/>
+                <w:sz w:val="30"/>
+              </w:rPr>
+              <w:t xml:space="preserve">  </w:t>
+            </w:r>
+            <w:r>
+              <w:rPr>
+                <w:rFonts w:ascii="仿宋_GB2312" w:eastAsia="仿宋_GB2312" w:hint="eastAsia"/>
+                <w:sz w:val="30"/>
+              </w:rPr>
+              <w:t>□会议</w:t>
+            </w:r>
+            <w:r>
+              <w:rPr>
+                <w:rFonts w:ascii="仿宋_GB2312" w:eastAsia="仿宋_GB2312" w:hint="eastAsia"/>
                 <w:sz w:val="30"/>
               </w:rPr>
               <w:t xml:space="preserve"> </w:t>
             </w:r>
             <w:r>
               <w:rPr>
-                <w:rFonts w:hint="eastAsia" w:ascii="仿宋_GB2312" w:eastAsia="仿宋_GB2312"/>
-                <w:sz w:val="30"/>
-              </w:rPr>
-              <w:t xml:space="preserve">□影视资料  □文件  □集体组织  □自发  □其它 </w:t>
-            </w:r>
-            <w:r>
-              <w:rPr>
-                <w:rFonts w:ascii="仿宋_GB2312" w:eastAsia="仿宋_GB2312"/>
-                <w:sz w:val="30"/>
-              </w:rPr>
-              <w:t xml:space="preserve"> （</w:t>
-            </w:r>
-            <w:r>
-              <w:rPr>
-                <w:rFonts w:hint="eastAsia" w:ascii="仿宋_GB2312" w:eastAsia="仿宋_GB2312"/>
+                <w:rFonts w:ascii="仿宋_GB2312" w:eastAsia="仿宋_GB2312"/>
+                <w:sz w:val="30"/>
+              </w:rPr>
+              <w:t xml:space="preserve"> </w:t>
+            </w:r>
+            <w:r>
+              <w:rPr>
+                <w:rFonts w:ascii="仿宋_GB2312" w:eastAsia="仿宋_GB2312" w:hint="eastAsia"/>
+                <w:sz w:val="30"/>
+              </w:rPr>
+              <w:t>□图片、照片</w:t>
+            </w:r>
+            <w:r>
+              <w:rPr>
+                <w:rFonts w:ascii="仿宋_GB2312" w:eastAsia="仿宋_GB2312" w:hint="eastAsia"/>
+                <w:sz w:val="30"/>
+              </w:rPr>
+              <w:t xml:space="preserve">   </w:t>
+            </w:r>
+            <w:r>
+              <w:rPr>
+                <w:rFonts w:ascii="仿宋_GB2312" w:eastAsia="仿宋_GB2312" w:hint="eastAsia"/>
+                <w:sz w:val="30"/>
+              </w:rPr>
+              <w:t>□书报刊物</w:t>
+            </w:r>
+            <w:r>
+              <w:rPr>
+                <w:rFonts w:ascii="仿宋_GB2312" w:eastAsia="仿宋_GB2312" w:hint="eastAsia"/>
+                <w:sz w:val="30"/>
+              </w:rPr>
+              <w:t xml:space="preserve">  </w:t>
+            </w:r>
+            <w:r>
+              <w:rPr>
+                <w:rFonts w:ascii="仿宋_GB2312" w:eastAsia="仿宋_GB2312" w:hint="eastAsia"/>
+                <w:sz w:val="30"/>
+              </w:rPr>
+              <w:t>□统计报表</w:t>
+            </w:r>
+            <w:r>
+              <w:rPr>
+                <w:rFonts w:ascii="仿宋_GB2312" w:eastAsia="仿宋_GB2312" w:hint="eastAsia"/>
+                <w:sz w:val="30"/>
+              </w:rPr>
+              <w:t xml:space="preserve"> </w:t>
+            </w:r>
+            <w:r>
+              <w:rPr>
+                <w:rFonts w:ascii="仿宋_GB2312" w:eastAsia="仿宋_GB2312"/>
+                <w:sz w:val="30"/>
+              </w:rPr>
+              <w:t xml:space="preserve"> </w:t>
+            </w:r>
+            <w:r>
+              <w:rPr>
+                <w:rFonts w:ascii="仿宋_GB2312" w:eastAsia="仿宋_GB2312" w:hint="eastAsia"/>
+                <w:sz w:val="30"/>
+              </w:rPr>
+              <w:t>□影视资料</w:t>
+            </w:r>
+            <w:r>
+              <w:rPr>
+                <w:rFonts w:ascii="仿宋_GB2312" w:eastAsia="仿宋_GB2312" w:hint="eastAsia"/>
+                <w:sz w:val="30"/>
+              </w:rPr>
+              <w:t xml:space="preserve">  </w:t>
+            </w:r>
+            <w:r>
+              <w:rPr>
+                <w:rFonts w:ascii="仿宋_GB2312" w:eastAsia="仿宋_GB2312" w:hint="eastAsia"/>
+                <w:sz w:val="30"/>
+              </w:rPr>
+              <w:t>□文件</w:t>
+            </w:r>
+            <w:r>
+              <w:rPr>
+                <w:rFonts w:ascii="仿宋_GB2312" w:eastAsia="仿宋_GB2312" w:hint="eastAsia"/>
+                <w:sz w:val="30"/>
+              </w:rPr>
+              <w:t xml:space="preserve">  </w:t>
+            </w:r>
+            <w:r>
+              <w:rPr>
+                <w:rFonts w:ascii="仿宋_GB2312" w:eastAsia="仿宋_GB2312" w:hint="eastAsia"/>
+                <w:sz w:val="30"/>
+              </w:rPr>
+              <w:t>□集体组织</w:t>
+            </w:r>
+            <w:r>
+              <w:rPr>
+                <w:rFonts w:ascii="仿宋_GB2312" w:eastAsia="仿宋_GB2312" w:hint="eastAsia"/>
+                <w:sz w:val="30"/>
+              </w:rPr>
+              <w:t xml:space="preserve">  </w:t>
+            </w:r>
+            <w:r>
+              <w:rPr>
+                <w:rFonts w:ascii="仿宋_GB2312" w:eastAsia="仿宋_GB2312" w:hint="eastAsia"/>
+                <w:sz w:val="30"/>
+              </w:rPr>
+              <w:t>□自发</w:t>
+            </w:r>
+            <w:r>
+              <w:rPr>
+                <w:rFonts w:ascii="仿宋_GB2312" w:eastAsia="仿宋_GB2312" w:hint="eastAsia"/>
+                <w:sz w:val="30"/>
+              </w:rPr>
+              <w:t xml:space="preserve">  </w:t>
+            </w:r>
+            <w:r>
+              <w:rPr>
+                <w:rFonts w:ascii="仿宋_GB2312" w:eastAsia="仿宋_GB2312" w:hint="eastAsia"/>
+                <w:sz w:val="30"/>
+              </w:rPr>
+              <w:t>□其它</w:t>
+            </w:r>
+            <w:r>
+              <w:rPr>
+                <w:rFonts w:ascii="仿宋_GB2312" w:eastAsia="仿宋_GB2312" w:hint="eastAsia"/>
+                <w:sz w:val="30"/>
+              </w:rPr>
+              <w:t xml:space="preserve"> </w:t>
+            </w:r>
+            <w:r>
+              <w:rPr>
+                <w:rFonts w:ascii="仿宋_GB2312" w:eastAsia="仿宋_GB2312"/>
+                <w:sz w:val="30"/>
+              </w:rPr>
+              <w:t xml:space="preserve"> </w:t>
+            </w:r>
+            <w:r>
+              <w:rPr>
+                <w:rFonts w:ascii="仿宋_GB2312" w:eastAsia="仿宋_GB2312"/>
+                <w:sz w:val="30"/>
+              </w:rPr>
+              <w:t>（</w:t>
+            </w:r>
+            <w:r>
+              <w:rPr>
+                <w:rFonts w:ascii="仿宋_GB2312" w:eastAsia="仿宋_GB2312" w:hint="eastAsia"/>
                 <w:sz w:val="30"/>
               </w:rPr>
               <w:t>对于调查报告和学术论文类）</w:t>
@@ -2772,301 +2953,424 @@
     <w:sectPr>
       <w:pgSz w:w="11906" w:h="16838"/>
       <w:pgMar w:top="1440" w:right="1800" w:bottom="1440" w:left="1800" w:header="851" w:footer="992" w:gutter="0"/>
-      <w:cols w:space="425" w:num="1"/>
-      <w:docGrid w:type="lines" w:linePitch="312" w:charSpace="0"/>
+      <w:cols w:space="425"/>
+      <w:docGrid w:type="lines" w:linePitch="312"/>
     </w:sectPr>
   </w:body>
 </w:document>
 </file>
 
 <file path=word/styles.xml><?xml version="1.0" encoding="utf-8"?>
-<w:styles xmlns:mc="http://schemas.openxmlformats.org/markup-compatibility/2006" xmlns:o="urn:schemas-microsoft-com:office:office" xmlns:r="http://schemas.openxmlformats.org/officeDocument/2006/relationships" xmlns:m="http://schemas.openxmlformats.org/officeDocument/2006/math" xmlns:v="urn:schemas-microsoft-com:vml" xmlns:w="http://schemas.openxmlformats.org/wordprocessingml/2006/main" xmlns:w14="http://schemas.microsoft.com/office/word/2010/wordml" xmlns:w10="urn:schemas-microsoft-com:office:word" xmlns:sl="http://schemas.openxmlformats.org/schemaLibrary/2006/main" mc:Ignorable="w14">
+<w:styles xmlns:mc="http://schemas.openxmlformats.org/markup-compatibility/2006" xmlns:r="http://schemas.openxmlformats.org/officeDocument/2006/relationships" xmlns:w="http://schemas.openxmlformats.org/wordprocessingml/2006/main" xmlns:w14="http://schemas.microsoft.com/office/word/2010/wordml" xmlns:w15="http://schemas.microsoft.com/office/word/2012/wordml" xmlns:w16cid="http://schemas.microsoft.com/office/word/2016/wordml/cid" xmlns:w16se="http://schemas.microsoft.com/office/word/2015/wordml/symex" mc:Ignorable="w14 w15 w16se w16cid">
   <w:docDefaults>
     <w:rPrDefault>
       <w:rPr>
-        <w:rFonts w:asciiTheme="minorHAnsi" w:hAnsiTheme="minorHAnsi" w:eastAsiaTheme="minorEastAsia" w:cstheme="minorBidi"/>
+        <w:rFonts w:asciiTheme="minorHAnsi" w:eastAsiaTheme="minorEastAsia" w:hAnsiTheme="minorHAnsi" w:cstheme="minorBidi"/>
+        <w:lang w:val="en-US" w:eastAsia="zh-CN" w:bidi="ar-SA"/>
       </w:rPr>
     </w:rPrDefault>
+    <w:pPrDefault/>
   </w:docDefaults>
-  <w:latentStyles w:count="260" w:defQFormat="0" w:defUnhideWhenUsed="1" w:defSemiHidden="1" w:defUIPriority="99" w:defLockedState="0">
-    <w:lsdException w:qFormat="1" w:unhideWhenUsed="0" w:uiPriority="0" w:semiHidden="0" w:name="Normal"/>
-    <w:lsdException w:qFormat="1" w:unhideWhenUsed="0" w:uiPriority="9" w:semiHidden="0" w:name="heading 1"/>
-    <w:lsdException w:qFormat="1" w:uiPriority="9" w:name="heading 2"/>
-    <w:lsdException w:qFormat="1" w:uiPriority="9" w:name="heading 3"/>
-    <w:lsdException w:qFormat="1" w:uiPriority="9" w:name="heading 4"/>
-    <w:lsdException w:qFormat="1" w:uiPriority="9" w:name="heading 5"/>
-    <w:lsdException w:qFormat="1" w:uiPriority="9" w:name="heading 6"/>
-    <w:lsdException w:qFormat="1" w:uiPriority="9" w:name="heading 7"/>
-    <w:lsdException w:qFormat="1" w:uiPriority="9" w:name="heading 8"/>
-    <w:lsdException w:qFormat="1" w:uiPriority="9" w:name="heading 9"/>
-    <w:lsdException w:uiPriority="99" w:name="index 1"/>
-    <w:lsdException w:uiPriority="99" w:name="index 2"/>
-    <w:lsdException w:uiPriority="99" w:name="index 3"/>
-    <w:lsdException w:uiPriority="99" w:name="index 4"/>
-    <w:lsdException w:uiPriority="99" w:name="index 5"/>
-    <w:lsdException w:uiPriority="99" w:name="index 6"/>
-    <w:lsdException w:uiPriority="99" w:name="index 7"/>
-    <w:lsdException w:uiPriority="99" w:name="index 8"/>
-    <w:lsdException w:uiPriority="99" w:name="index 9"/>
-    <w:lsdException w:uiPriority="39" w:name="toc 1"/>
-    <w:lsdException w:uiPriority="39" w:name="toc 2"/>
-    <w:lsdException w:uiPriority="39" w:name="toc 3"/>
-    <w:lsdException w:uiPriority="39" w:name="toc 4"/>
-    <w:lsdException w:uiPriority="39" w:name="toc 5"/>
-    <w:lsdException w:uiPriority="39" w:name="toc 6"/>
-    <w:lsdException w:uiPriority="39" w:name="toc 7"/>
-    <w:lsdException w:uiPriority="39" w:name="toc 8"/>
-    <w:lsdException w:uiPriority="39" w:name="toc 9"/>
-    <w:lsdException w:uiPriority="99" w:name="Normal Indent"/>
-    <w:lsdException w:uiPriority="99" w:name="footnote text"/>
-    <w:lsdException w:uiPriority="99" w:name="annotation text"/>
-    <w:lsdException w:uiPriority="99" w:semiHidden="0" w:name="header"/>
-    <w:lsdException w:uiPriority="99" w:semiHidden="0" w:name="footer"/>
-    <w:lsdException w:uiPriority="99" w:name="index heading"/>
-    <w:lsdException w:qFormat="1" w:uiPriority="35" w:name="caption"/>
-    <w:lsdException w:uiPriority="99" w:name="table of figures"/>
-    <w:lsdException w:uiPriority="99" w:name="envelope address"/>
-    <w:lsdException w:uiPriority="99" w:name="envelope return"/>
-    <w:lsdException w:uiPriority="99" w:name="footnote reference"/>
-    <w:lsdException w:uiPriority="99" w:name="annotation reference"/>
-    <w:lsdException w:uiPriority="99" w:name="line number"/>
-    <w:lsdException w:uiPriority="99" w:name="page number"/>
-    <w:lsdException w:uiPriority="99" w:name="endnote reference"/>
-    <w:lsdException w:uiPriority="99" w:name="endnote text"/>
-    <w:lsdException w:uiPriority="99" w:name="table of authorities"/>
-    <w:lsdException w:uiPriority="99" w:name="macro"/>
-    <w:lsdException w:uiPriority="99" w:name="toa heading"/>
-    <w:lsdException w:uiPriority="99" w:name="List"/>
-    <w:lsdException w:uiPriority="99" w:name="List Bullet"/>
-    <w:lsdException w:uiPriority="99" w:name="List Number"/>
-    <w:lsdException w:uiPriority="99" w:name="List 2"/>
-    <w:lsdException w:uiPriority="99" w:name="List 3"/>
-    <w:lsdException w:uiPriority="99" w:name="List 4"/>
-    <w:lsdException w:uiPriority="99" w:name="List 5"/>
-    <w:lsdException w:uiPriority="99" w:name="List Bullet 2"/>
-    <w:lsdException w:uiPriority="99" w:name="List Bullet 3"/>
-    <w:lsdException w:uiPriority="99" w:name="List Bullet 4"/>
-    <w:lsdException w:uiPriority="99" w:name="List Bullet 5"/>
-    <w:lsdException w:uiPriority="99" w:name="List Number 2"/>
-    <w:lsdException w:uiPriority="99" w:name="List Number 3"/>
-    <w:lsdException w:uiPriority="99" w:name="List Number 4"/>
-    <w:lsdException w:uiPriority="99" w:name="List Number 5"/>
-    <w:lsdException w:qFormat="1" w:unhideWhenUsed="0" w:uiPriority="10" w:semiHidden="0" w:name="Title"/>
-    <w:lsdException w:uiPriority="99" w:name="Closing"/>
-    <w:lsdException w:uiPriority="99" w:name="Signature"/>
-    <w:lsdException w:uiPriority="1" w:name="Default Paragraph Font"/>
-    <w:lsdException w:uiPriority="99" w:name="Body Text"/>
-    <w:lsdException w:uiPriority="99" w:name="Body Text Indent"/>
-    <w:lsdException w:uiPriority="99" w:name="List Continue"/>
-    <w:lsdException w:uiPriority="99" w:name="List Continue 2"/>
-    <w:lsdException w:uiPriority="99" w:name="List Continue 3"/>
-    <w:lsdException w:uiPriority="99" w:name="List Continue 4"/>
-    <w:lsdException w:uiPriority="99" w:name="List Continue 5"/>
-    <w:lsdException w:uiPriority="99" w:name="Message Header"/>
-    <w:lsdException w:qFormat="1" w:unhideWhenUsed="0" w:uiPriority="11" w:semiHidden="0" w:name="Subtitle"/>
-    <w:lsdException w:uiPriority="99" w:name="Salutation"/>
-    <w:lsdException w:uiPriority="99" w:name="Date"/>
-    <w:lsdException w:uiPriority="99" w:name="Body Text First Indent"/>
-    <w:lsdException w:uiPriority="99" w:name="Body Text First Indent 2"/>
-    <w:lsdException w:uiPriority="99" w:name="Note Heading"/>
-    <w:lsdException w:uiPriority="99" w:name="Body Text 2"/>
-    <w:lsdException w:uiPriority="99" w:name="Body Text 3"/>
-    <w:lsdException w:uiPriority="99" w:name="Body Text Indent 2"/>
-    <w:lsdException w:uiPriority="99" w:name="Body Text Indent 3"/>
-    <w:lsdException w:uiPriority="99" w:name="Block Text"/>
-    <w:lsdException w:uiPriority="99" w:name="Hyperlink"/>
-    <w:lsdException w:uiPriority="99" w:name="FollowedHyperlink"/>
-    <w:lsdException w:qFormat="1" w:unhideWhenUsed="0" w:uiPriority="22" w:semiHidden="0" w:name="Strong"/>
-    <w:lsdException w:qFormat="1" w:unhideWhenUsed="0" w:uiPriority="20" w:semiHidden="0" w:name="Emphasis"/>
-    <w:lsdException w:uiPriority="99" w:name="Document Map"/>
-    <w:lsdException w:uiPriority="99" w:name="Plain Text"/>
-    <w:lsdException w:uiPriority="99" w:name="E-mail Signature"/>
-    <w:lsdException w:uiPriority="99" w:name="Normal (Web)"/>
-    <w:lsdException w:uiPriority="99" w:name="HTML Acronym"/>
-    <w:lsdException w:uiPriority="99" w:name="HTML Address"/>
-    <w:lsdException w:uiPriority="99" w:name="HTML Cite"/>
-    <w:lsdException w:uiPriority="99" w:name="HTML Code"/>
-    <w:lsdException w:uiPriority="99" w:name="HTML Definition"/>
-    <w:lsdException w:uiPriority="99" w:name="HTML Keyboard"/>
-    <w:lsdException w:uiPriority="99" w:name="HTML Preformatted"/>
-    <w:lsdException w:uiPriority="99" w:name="HTML Sample"/>
-    <w:lsdException w:uiPriority="99" w:name="HTML Typewriter"/>
-    <w:lsdException w:uiPriority="99" w:name="HTML Variable"/>
-    <w:lsdException w:uiPriority="99" w:name="Normal Table"/>
-    <w:lsdException w:uiPriority="99" w:name="annotation subject"/>
-    <w:lsdException w:uiPriority="99" w:name="Table Simple 1"/>
-    <w:lsdException w:uiPriority="99" w:name="Table Simple 2"/>
-    <w:lsdException w:uiPriority="99" w:name="Table Simple 3"/>
-    <w:lsdException w:uiPriority="99" w:name="Table Classic 1"/>
-    <w:lsdException w:uiPriority="99" w:name="Table Classic 2"/>
-    <w:lsdException w:uiPriority="99" w:name="Table Classic 3"/>
-    <w:lsdException w:uiPriority="99" w:name="Table Classic 4"/>
-    <w:lsdException w:uiPriority="99" w:name="Table Colorful 1"/>
-    <w:lsdException w:uiPriority="99" w:name="Table Colorful 2"/>
-    <w:lsdException w:uiPriority="99" w:name="Table Colorful 3"/>
-    <w:lsdException w:uiPriority="99" w:name="Table Columns 1"/>
-    <w:lsdException w:uiPriority="99" w:name="Table Columns 2"/>
-    <w:lsdException w:uiPriority="99" w:name="Table Columns 3"/>
-    <w:lsdException w:uiPriority="99" w:name="Table Columns 4"/>
-    <w:lsdException w:uiPriority="99" w:name="Table Columns 5"/>
-    <w:lsdException w:uiPriority="99" w:name="Table Grid 1"/>
-    <w:lsdException w:uiPriority="99" w:name="Table Grid 2"/>
-    <w:lsdException w:uiPriority="99" w:name="Table Grid 3"/>
-    <w:lsdException w:uiPriority="99" w:name="Table Grid 4"/>
-    <w:lsdException w:uiPriority="99" w:name="Table Grid 5"/>
-    <w:lsdException w:uiPriority="99" w:name="Table Grid 6"/>
-    <w:lsdException w:uiPriority="99" w:name="Table Grid 7"/>
-    <w:lsdException w:uiPriority="99" w:name="Table Grid 8"/>
-    <w:lsdException w:uiPriority="99" w:name="Table List 1"/>
-    <w:lsdException w:uiPriority="99" w:name="Table List 2"/>
-    <w:lsdException w:uiPriority="99" w:name="Table List 3"/>
-    <w:lsdException w:uiPriority="99" w:name="Table List 4"/>
-    <w:lsdException w:uiPriority="99" w:name="Table List 5"/>
-    <w:lsdException w:uiPriority="99" w:name="Table List 6"/>
-    <w:lsdException w:uiPriority="99" w:name="Table List 7"/>
-    <w:lsdException w:uiPriority="99" w:name="Table List 8"/>
-    <w:lsdException w:uiPriority="99" w:name="Table 3D effects 1"/>
-    <w:lsdException w:uiPriority="99" w:name="Table 3D effects 2"/>
-    <w:lsdException w:uiPriority="99" w:name="Table 3D effects 3"/>
-    <w:lsdException w:uiPriority="99" w:name="Table Contemporary"/>
-    <w:lsdException w:uiPriority="99" w:name="Table Elegant"/>
-    <w:lsdException w:uiPriority="99" w:name="Table Professional"/>
-    <w:lsdException w:uiPriority="99" w:name="Table Subtle 1"/>
-    <w:lsdException w:uiPriority="99" w:name="Table Subtle 2"/>
-    <w:lsdException w:uiPriority="99" w:name="Table Web 1"/>
-    <w:lsdException w:uiPriority="99" w:name="Table Web 2"/>
-    <w:lsdException w:uiPriority="99" w:name="Table Web 3"/>
-    <w:lsdException w:uiPriority="99" w:name="Balloon Text"/>
-    <w:lsdException w:unhideWhenUsed="0" w:uiPriority="39" w:semiHidden="0" w:name="Table Grid"/>
-    <w:lsdException w:uiPriority="99" w:name="Table Theme"/>
-    <w:lsdException w:unhideWhenUsed="0" w:uiPriority="60" w:semiHidden="0" w:name="Light Shading"/>
-    <w:lsdException w:unhideWhenUsed="0" w:uiPriority="61" w:semiHidden="0" w:name="Light List"/>
-    <w:lsdException w:unhideWhenUsed="0" w:uiPriority="62" w:semiHidden="0" w:name="Light Grid"/>
-    <w:lsdException w:unhideWhenUsed="0" w:uiPriority="63" w:semiHidden="0" w:name="Medium Shading 1"/>
-    <w:lsdException w:unhideWhenUsed="0" w:uiPriority="64" w:semiHidden="0" w:name="Medium Shading 2"/>
-    <w:lsdException w:unhideWhenUsed="0" w:uiPriority="65" w:semiHidden="0" w:name="Medium List 1"/>
-    <w:lsdException w:unhideWhenUsed="0" w:uiPriority="66" w:semiHidden="0" w:name="Medium List 2"/>
-    <w:lsdException w:unhideWhenUsed="0" w:uiPriority="67" w:semiHidden="0" w:name="Medium Grid 1"/>
-    <w:lsdException w:unhideWhenUsed="0" w:uiPriority="68" w:semiHidden="0" w:name="Medium Grid 2"/>
-    <w:lsdException w:unhideWhenUsed="0" w:uiPriority="69" w:semiHidden="0" w:name="Medium Grid 3"/>
-    <w:lsdException w:unhideWhenUsed="0" w:uiPriority="70" w:semiHidden="0" w:name="Dark List"/>
-    <w:lsdException w:unhideWhenUsed="0" w:uiPriority="71" w:semiHidden="0" w:name="Colorful Shading"/>
-    <w:lsdException w:unhideWhenUsed="0" w:uiPriority="72" w:semiHidden="0" w:name="Colorful List"/>
-    <w:lsdException w:unhideWhenUsed="0" w:uiPriority="73" w:semiHidden="0" w:name="Colorful Grid"/>
-    <w:lsdException w:unhideWhenUsed="0" w:uiPriority="60" w:semiHidden="0" w:name="Light Shading Accent 1"/>
-    <w:lsdException w:unhideWhenUsed="0" w:uiPriority="61" w:semiHidden="0" w:name="Light List Accent 1"/>
-    <w:lsdException w:unhideWhenUsed="0" w:uiPriority="62" w:semiHidden="0" w:name="Light Grid Accent 1"/>
-    <w:lsdException w:unhideWhenUsed="0" w:uiPriority="63" w:semiHidden="0" w:name="Medium Shading 1 Accent 1"/>
-    <w:lsdException w:unhideWhenUsed="0" w:uiPriority="64" w:semiHidden="0" w:name="Medium Shading 2 Accent 1"/>
-    <w:lsdException w:unhideWhenUsed="0" w:uiPriority="65" w:semiHidden="0" w:name="Medium List 1 Accent 1"/>
-    <w:lsdException w:unhideWhenUsed="0" w:uiPriority="66" w:semiHidden="0" w:name="Medium List 2 Accent 1"/>
-    <w:lsdException w:unhideWhenUsed="0" w:uiPriority="67" w:semiHidden="0" w:name="Medium Grid 1 Accent 1"/>
-    <w:lsdException w:unhideWhenUsed="0" w:uiPriority="68" w:semiHidden="0" w:name="Medium Grid 2 Accent 1"/>
-    <w:lsdException w:unhideWhenUsed="0" w:uiPriority="69" w:semiHidden="0" w:name="Medium Grid 3 Accent 1"/>
-    <w:lsdException w:unhideWhenUsed="0" w:uiPriority="70" w:semiHidden="0" w:name="Dark List Accent 1"/>
-    <w:lsdException w:unhideWhenUsed="0" w:uiPriority="71" w:semiHidden="0" w:name="Colorful Shading Accent 1"/>
-    <w:lsdException w:unhideWhenUsed="0" w:uiPriority="72" w:semiHidden="0" w:name="Colorful List Accent 1"/>
-    <w:lsdException w:unhideWhenUsed="0" w:uiPriority="73" w:semiHidden="0" w:name="Colorful Grid Accent 1"/>
-    <w:lsdException w:unhideWhenUsed="0" w:uiPriority="60" w:semiHidden="0" w:name="Light Shading Accent 2"/>
-    <w:lsdException w:unhideWhenUsed="0" w:uiPriority="61" w:semiHidden="0" w:name="Light List Accent 2"/>
-    <w:lsdException w:unhideWhenUsed="0" w:uiPriority="62" w:semiHidden="0" w:name="Light Grid Accent 2"/>
-    <w:lsdException w:unhideWhenUsed="0" w:uiPriority="63" w:semiHidden="0" w:name="Medium Shading 1 Accent 2"/>
-    <w:lsdException w:unhideWhenUsed="0" w:uiPriority="64" w:semiHidden="0" w:name="Medium Shading 2 Accent 2"/>
-    <w:lsdException w:unhideWhenUsed="0" w:uiPriority="65" w:semiHidden="0" w:name="Medium List 1 Accent 2"/>
-    <w:lsdException w:unhideWhenUsed="0" w:uiPriority="66" w:semiHidden="0" w:name="Medium List 2 Accent 2"/>
-    <w:lsdException w:unhideWhenUsed="0" w:uiPriority="67" w:semiHidden="0" w:name="Medium Grid 1 Accent 2"/>
-    <w:lsdException w:unhideWhenUsed="0" w:uiPriority="68" w:semiHidden="0" w:name="Medium Grid 2 Accent 2"/>
-    <w:lsdException w:unhideWhenUsed="0" w:uiPriority="69" w:semiHidden="0" w:name="Medium Grid 3 Accent 2"/>
-    <w:lsdException w:unhideWhenUsed="0" w:uiPriority="70" w:semiHidden="0" w:name="Dark List Accent 2"/>
-    <w:lsdException w:unhideWhenUsed="0" w:uiPriority="71" w:semiHidden="0" w:name="Colorful Shading Accent 2"/>
-    <w:lsdException w:unhideWhenUsed="0" w:uiPriority="72" w:semiHidden="0" w:name="Colorful List Accent 2"/>
-    <w:lsdException w:unhideWhenUsed="0" w:uiPriority="73" w:semiHidden="0" w:name="Colorful Grid Accent 2"/>
-    <w:lsdException w:unhideWhenUsed="0" w:uiPriority="60" w:semiHidden="0" w:name="Light Shading Accent 3"/>
-    <w:lsdException w:unhideWhenUsed="0" w:uiPriority="61" w:semiHidden="0" w:name="Light List Accent 3"/>
-    <w:lsdException w:unhideWhenUsed="0" w:uiPriority="62" w:semiHidden="0" w:name="Light Grid Accent 3"/>
-    <w:lsdException w:unhideWhenUsed="0" w:uiPriority="63" w:semiHidden="0" w:name="Medium Shading 1 Accent 3"/>
-    <w:lsdException w:unhideWhenUsed="0" w:uiPriority="64" w:semiHidden="0" w:name="Medium Shading 2 Accent 3"/>
-    <w:lsdException w:unhideWhenUsed="0" w:uiPriority="65" w:semiHidden="0" w:name="Medium List 1 Accent 3"/>
-    <w:lsdException w:unhideWhenUsed="0" w:uiPriority="66" w:semiHidden="0" w:name="Medium List 2 Accent 3"/>
-    <w:lsdException w:unhideWhenUsed="0" w:uiPriority="67" w:semiHidden="0" w:name="Medium Grid 1 Accent 3"/>
-    <w:lsdException w:unhideWhenUsed="0" w:uiPriority="68" w:semiHidden="0" w:name="Medium Grid 2 Accent 3"/>
-    <w:lsdException w:unhideWhenUsed="0" w:uiPriority="69" w:semiHidden="0" w:name="Medium Grid 3 Accent 3"/>
-    <w:lsdException w:unhideWhenUsed="0" w:uiPriority="70" w:semiHidden="0" w:name="Dark List Accent 3"/>
-    <w:lsdException w:unhideWhenUsed="0" w:uiPriority="71" w:semiHidden="0" w:name="Colorful Shading Accent 3"/>
-    <w:lsdException w:unhideWhenUsed="0" w:uiPriority="72" w:semiHidden="0" w:name="Colorful List Accent 3"/>
-    <w:lsdException w:unhideWhenUsed="0" w:uiPriority="73" w:semiHidden="0" w:name="Colorful Grid Accent 3"/>
-    <w:lsdException w:unhideWhenUsed="0" w:uiPriority="60" w:semiHidden="0" w:name="Light Shading Accent 4"/>
-    <w:lsdException w:unhideWhenUsed="0" w:uiPriority="61" w:semiHidden="0" w:name="Light List Accent 4"/>
-    <w:lsdException w:unhideWhenUsed="0" w:uiPriority="62" w:semiHidden="0" w:name="Light Grid Accent 4"/>
-    <w:lsdException w:unhideWhenUsed="0" w:uiPriority="63" w:semiHidden="0" w:name="Medium Shading 1 Accent 4"/>
-    <w:lsdException w:unhideWhenUsed="0" w:uiPriority="64" w:semiHidden="0" w:name="Medium Shading 2 Accent 4"/>
-    <w:lsdException w:unhideWhenUsed="0" w:uiPriority="65" w:semiHidden="0" w:name="Medium List 1 Accent 4"/>
-    <w:lsdException w:unhideWhenUsed="0" w:uiPriority="66" w:semiHidden="0" w:name="Medium List 2 Accent 4"/>
-    <w:lsdException w:unhideWhenUsed="0" w:uiPriority="67" w:semiHidden="0" w:name="Medium Grid 1 Accent 4"/>
-    <w:lsdException w:unhideWhenUsed="0" w:uiPriority="68" w:semiHidden="0" w:name="Medium Grid 2 Accent 4"/>
-    <w:lsdException w:unhideWhenUsed="0" w:uiPriority="69" w:semiHidden="0" w:name="Medium Grid 3 Accent 4"/>
-    <w:lsdException w:unhideWhenUsed="0" w:uiPriority="70" w:semiHidden="0" w:name="Dark List Accent 4"/>
-    <w:lsdException w:unhideWhenUsed="0" w:uiPriority="71" w:semiHidden="0" w:name="Colorful Shading Accent 4"/>
-    <w:lsdException w:unhideWhenUsed="0" w:uiPriority="72" w:semiHidden="0" w:name="Colorful List Accent 4"/>
-    <w:lsdException w:unhideWhenUsed="0" w:uiPriority="73" w:semiHidden="0" w:name="Colorful Grid Accent 4"/>
-    <w:lsdException w:unhideWhenUsed="0" w:uiPriority="60" w:semiHidden="0" w:name="Light Shading Accent 5"/>
-    <w:lsdException w:unhideWhenUsed="0" w:uiPriority="61" w:semiHidden="0" w:name="Light List Accent 5"/>
-    <w:lsdException w:unhideWhenUsed="0" w:uiPriority="62" w:semiHidden="0" w:name="Light Grid Accent 5"/>
-    <w:lsdException w:unhideWhenUsed="0" w:uiPriority="63" w:semiHidden="0" w:name="Medium Shading 1 Accent 5"/>
-    <w:lsdException w:unhideWhenUsed="0" w:uiPriority="64" w:semiHidden="0" w:name="Medium Shading 2 Accent 5"/>
-    <w:lsdException w:unhideWhenUsed="0" w:uiPriority="65" w:semiHidden="0" w:name="Medium List 1 Accent 5"/>
-    <w:lsdException w:unhideWhenUsed="0" w:uiPriority="66" w:semiHidden="0" w:name="Medium List 2 Accent 5"/>
-    <w:lsdException w:unhideWhenUsed="0" w:uiPriority="67" w:semiHidden="0" w:name="Medium Grid 1 Accent 5"/>
-    <w:lsdException w:unhideWhenUsed="0" w:uiPriority="68" w:semiHidden="0" w:name="Medium Grid 2 Accent 5"/>
-    <w:lsdException w:unhideWhenUsed="0" w:uiPriority="69" w:semiHidden="0" w:name="Medium Grid 3 Accent 5"/>
-    <w:lsdException w:unhideWhenUsed="0" w:uiPriority="70" w:semiHidden="0" w:name="Dark List Accent 5"/>
-    <w:lsdException w:unhideWhenUsed="0" w:uiPriority="71" w:semiHidden="0" w:name="Colorful Shading Accent 5"/>
-    <w:lsdException w:unhideWhenUsed="0" w:uiPriority="72" w:semiHidden="0" w:name="Colorful List Accent 5"/>
-    <w:lsdException w:unhideWhenUsed="0" w:uiPriority="73" w:semiHidden="0" w:name="Colorful Grid Accent 5"/>
-    <w:lsdException w:unhideWhenUsed="0" w:uiPriority="60" w:semiHidden="0" w:name="Light Shading Accent 6"/>
-    <w:lsdException w:unhideWhenUsed="0" w:uiPriority="61" w:semiHidden="0" w:name="Light List Accent 6"/>
-    <w:lsdException w:unhideWhenUsed="0" w:uiPriority="62" w:semiHidden="0" w:name="Light Grid Accent 6"/>
-    <w:lsdException w:unhideWhenUsed="0" w:uiPriority="63" w:semiHidden="0" w:name="Medium Shading 1 Accent 6"/>
-    <w:lsdException w:unhideWhenUsed="0" w:uiPriority="64" w:semiHidden="0" w:name="Medium Shading 2 Accent 6"/>
-    <w:lsdException w:unhideWhenUsed="0" w:uiPriority="65" w:semiHidden="0" w:name="Medium List 1 Accent 6"/>
-    <w:lsdException w:unhideWhenUsed="0" w:uiPriority="66" w:semiHidden="0" w:name="Medium List 2 Accent 6"/>
-    <w:lsdException w:unhideWhenUsed="0" w:uiPriority="67" w:semiHidden="0" w:name="Medium Grid 1 Accent 6"/>
-    <w:lsdException w:unhideWhenUsed="0" w:uiPriority="68" w:semiHidden="0" w:name="Medium Grid 2 Accent 6"/>
-    <w:lsdException w:unhideWhenUsed="0" w:uiPriority="69" w:semiHidden="0" w:name="Medium Grid 3 Accent 6"/>
-    <w:lsdException w:unhideWhenUsed="0" w:uiPriority="70" w:semiHidden="0" w:name="Dark List Accent 6"/>
-    <w:lsdException w:unhideWhenUsed="0" w:uiPriority="71" w:semiHidden="0" w:name="Colorful Shading Accent 6"/>
-    <w:lsdException w:unhideWhenUsed="0" w:uiPriority="72" w:semiHidden="0" w:name="Colorful List Accent 6"/>
-    <w:lsdException w:unhideWhenUsed="0" w:uiPriority="73" w:semiHidden="0" w:name="Colorful Grid Accent 6"/>
+  <w:latentStyles w:defLockedState="0" w:defUIPriority="99" w:defSemiHidden="0" w:defUnhideWhenUsed="0" w:defQFormat="0" w:count="376">
+    <w:lsdException w:name="Normal" w:uiPriority="0" w:qFormat="1"/>
+    <w:lsdException w:name="heading 1" w:uiPriority="9" w:qFormat="1"/>
+    <w:lsdException w:name="heading 2" w:semiHidden="1" w:uiPriority="9" w:unhideWhenUsed="1" w:qFormat="1"/>
+    <w:lsdException w:name="heading 3" w:semiHidden="1" w:uiPriority="9" w:unhideWhenUsed="1" w:qFormat="1"/>
+    <w:lsdException w:name="heading 4" w:semiHidden="1" w:uiPriority="9" w:unhideWhenUsed="1" w:qFormat="1"/>
+    <w:lsdException w:name="heading 5" w:semiHidden="1" w:uiPriority="9" w:unhideWhenUsed="1" w:qFormat="1"/>
+    <w:lsdException w:name="heading 6" w:semiHidden="1" w:uiPriority="9" w:unhideWhenUsed="1" w:qFormat="1"/>
+    <w:lsdException w:name="heading 7" w:semiHidden="1" w:uiPriority="9" w:unhideWhenUsed="1" w:qFormat="1"/>
+    <w:lsdException w:name="heading 8" w:semiHidden="1" w:uiPriority="9" w:unhideWhenUsed="1" w:qFormat="1"/>
+    <w:lsdException w:name="heading 9" w:semiHidden="1" w:uiPriority="9" w:unhideWhenUsed="1" w:qFormat="1"/>
+    <w:lsdException w:name="index 1" w:semiHidden="1" w:unhideWhenUsed="1"/>
+    <w:lsdException w:name="index 2" w:semiHidden="1" w:unhideWhenUsed="1"/>
+    <w:lsdException w:name="index 3" w:semiHidden="1" w:unhideWhenUsed="1"/>
+    <w:lsdException w:name="index 4" w:semiHidden="1" w:unhideWhenUsed="1"/>
+    <w:lsdException w:name="index 5" w:semiHidden="1" w:unhideWhenUsed="1"/>
+    <w:lsdException w:name="index 6" w:semiHidden="1" w:unhideWhenUsed="1"/>
+    <w:lsdException w:name="index 7" w:semiHidden="1" w:unhideWhenUsed="1"/>
+    <w:lsdException w:name="index 8" w:semiHidden="1" w:unhideWhenUsed="1"/>
+    <w:lsdException w:name="index 9" w:semiHidden="1" w:unhideWhenUsed="1"/>
+    <w:lsdException w:name="toc 1" w:semiHidden="1" w:uiPriority="39" w:unhideWhenUsed="1"/>
+    <w:lsdException w:name="toc 2" w:semiHidden="1" w:uiPriority="39" w:unhideWhenUsed="1"/>
+    <w:lsdException w:name="toc 3" w:semiHidden="1" w:uiPriority="39" w:unhideWhenUsed="1"/>
+    <w:lsdException w:name="toc 4" w:semiHidden="1" w:uiPriority="39" w:unhideWhenUsed="1"/>
+    <w:lsdException w:name="toc 5" w:semiHidden="1" w:uiPriority="39" w:unhideWhenUsed="1"/>
+    <w:lsdException w:name="toc 6" w:semiHidden="1" w:uiPriority="39" w:unhideWhenUsed="1"/>
+    <w:lsdException w:name="toc 7" w:semiHidden="1" w:uiPriority="39" w:unhideWhenUsed="1"/>
+    <w:lsdException w:name="toc 8" w:semiHidden="1" w:uiPriority="39" w:unhideWhenUsed="1"/>
+    <w:lsdException w:name="toc 9" w:semiHidden="1" w:uiPriority="39" w:unhideWhenUsed="1"/>
+    <w:lsdException w:name="Normal Indent" w:semiHidden="1" w:unhideWhenUsed="1"/>
+    <w:lsdException w:name="footnote text" w:semiHidden="1" w:unhideWhenUsed="1"/>
+    <w:lsdException w:name="annotation text" w:semiHidden="1" w:unhideWhenUsed="1"/>
+    <w:lsdException w:name="header" w:unhideWhenUsed="1"/>
+    <w:lsdException w:name="footer" w:unhideWhenUsed="1"/>
+    <w:lsdException w:name="index heading" w:semiHidden="1" w:unhideWhenUsed="1"/>
+    <w:lsdException w:name="caption" w:semiHidden="1" w:uiPriority="35" w:unhideWhenUsed="1" w:qFormat="1"/>
+    <w:lsdException w:name="table of figures" w:semiHidden="1" w:unhideWhenUsed="1"/>
+    <w:lsdException w:name="envelope address" w:semiHidden="1" w:unhideWhenUsed="1"/>
+    <w:lsdException w:name="envelope return" w:semiHidden="1" w:unhideWhenUsed="1"/>
+    <w:lsdException w:name="footnote reference" w:semiHidden="1" w:unhideWhenUsed="1"/>
+    <w:lsdException w:name="annotation reference" w:semiHidden="1" w:unhideWhenUsed="1"/>
+    <w:lsdException w:name="line number" w:semiHidden="1" w:unhideWhenUsed="1"/>
+    <w:lsdException w:name="page number" w:semiHidden="1" w:unhideWhenUsed="1"/>
+    <w:lsdException w:name="endnote reference" w:semiHidden="1" w:unhideWhenUsed="1"/>
+    <w:lsdException w:name="endnote text" w:semiHidden="1" w:unhideWhenUsed="1"/>
+    <w:lsdException w:name="table of authorities" w:semiHidden="1" w:unhideWhenUsed="1"/>
+    <w:lsdException w:name="macro" w:semiHidden="1" w:unhideWhenUsed="1"/>
+    <w:lsdException w:name="toa heading" w:semiHidden="1" w:unhideWhenUsed="1"/>
+    <w:lsdException w:name="List" w:semiHidden="1" w:unhideWhenUsed="1"/>
+    <w:lsdException w:name="List Bullet" w:semiHidden="1" w:unhideWhenUsed="1"/>
+    <w:lsdException w:name="List Number" w:semiHidden="1" w:unhideWhenUsed="1"/>
+    <w:lsdException w:name="List 2" w:semiHidden="1" w:unhideWhenUsed="1"/>
+    <w:lsdException w:name="List 3" w:semiHidden="1" w:unhideWhenUsed="1"/>
+    <w:lsdException w:name="List 4" w:semiHidden="1" w:unhideWhenUsed="1"/>
+    <w:lsdException w:name="List 5" w:semiHidden="1" w:unhideWhenUsed="1"/>
+    <w:lsdException w:name="List Bullet 2" w:semiHidden="1" w:unhideWhenUsed="1"/>
+    <w:lsdException w:name="List Bullet 3" w:semiHidden="1" w:unhideWhenUsed="1"/>
+    <w:lsdException w:name="List Bullet 4" w:semiHidden="1" w:unhideWhenUsed="1"/>
+    <w:lsdException w:name="List Bullet 5" w:semiHidden="1" w:unhideWhenUsed="1"/>
+    <w:lsdException w:name="List Number 2" w:semiHidden="1" w:unhideWhenUsed="1"/>
+    <w:lsdException w:name="List Number 3" w:semiHidden="1" w:unhideWhenUsed="1"/>
+    <w:lsdException w:name="List Number 4" w:semiHidden="1" w:unhideWhenUsed="1"/>
+    <w:lsdException w:name="List Number 5" w:semiHidden="1" w:unhideWhenUsed="1"/>
+    <w:lsdException w:name="Title" w:uiPriority="10" w:qFormat="1"/>
+    <w:lsdException w:name="Closing" w:semiHidden="1" w:unhideWhenUsed="1"/>
+    <w:lsdException w:name="Signature" w:semiHidden="1" w:unhideWhenUsed="1"/>
+    <w:lsdException w:name="Default Paragraph Font" w:semiHidden="1" w:uiPriority="1" w:unhideWhenUsed="1"/>
+    <w:lsdException w:name="Body Text" w:semiHidden="1" w:unhideWhenUsed="1"/>
+    <w:lsdException w:name="Body Text Indent" w:semiHidden="1" w:unhideWhenUsed="1"/>
+    <w:lsdException w:name="List Continue" w:semiHidden="1" w:unhideWhenUsed="1"/>
+    <w:lsdException w:name="List Continue 2" w:semiHidden="1" w:unhideWhenUsed="1"/>
+    <w:lsdException w:name="List Continue 3" w:semiHidden="1" w:unhideWhenUsed="1"/>
+    <w:lsdException w:name="List Continue 4" w:semiHidden="1" w:unhideWhenUsed="1"/>
+    <w:lsdException w:name="List Continue 5" w:semiHidden="1" w:unhideWhenUsed="1"/>
+    <w:lsdException w:name="Message Header" w:semiHidden="1" w:unhideWhenUsed="1"/>
+    <w:lsdException w:name="Subtitle" w:uiPriority="11" w:qFormat="1"/>
+    <w:lsdException w:name="Salutation" w:semiHidden="1" w:unhideWhenUsed="1"/>
+    <w:lsdException w:name="Date" w:semiHidden="1" w:unhideWhenUsed="1"/>
+    <w:lsdException w:name="Body Text First Indent" w:semiHidden="1" w:unhideWhenUsed="1"/>
+    <w:lsdException w:name="Body Text First Indent 2" w:semiHidden="1" w:unhideWhenUsed="1"/>
+    <w:lsdException w:name="Note Heading" w:semiHidden="1" w:unhideWhenUsed="1"/>
+    <w:lsdException w:name="Body Text 2" w:semiHidden="1" w:unhideWhenUsed="1"/>
+    <w:lsdException w:name="Body Text 3" w:semiHidden="1" w:unhideWhenUsed="1"/>
+    <w:lsdException w:name="Body Text Indent 2" w:semiHidden="1" w:unhideWhenUsed="1"/>
+    <w:lsdException w:name="Body Text Indent 3" w:semiHidden="1" w:unhideWhenUsed="1"/>
+    <w:lsdException w:name="Block Text" w:semiHidden="1" w:unhideWhenUsed="1"/>
+    <w:lsdException w:name="Hyperlink" w:semiHidden="1" w:unhideWhenUsed="1"/>
+    <w:lsdException w:name="FollowedHyperlink" w:semiHidden="1" w:unhideWhenUsed="1"/>
+    <w:lsdException w:name="Strong" w:uiPriority="22" w:qFormat="1"/>
+    <w:lsdException w:name="Emphasis" w:uiPriority="20" w:qFormat="1"/>
+    <w:lsdException w:name="Document Map" w:semiHidden="1" w:unhideWhenUsed="1"/>
+    <w:lsdException w:name="Plain Text" w:semiHidden="1" w:unhideWhenUsed="1"/>
+    <w:lsdException w:name="E-mail Signature" w:semiHidden="1" w:unhideWhenUsed="1"/>
+    <w:lsdException w:name="HTML Top of Form" w:semiHidden="1" w:unhideWhenUsed="1"/>
+    <w:lsdException w:name="HTML Bottom of Form" w:semiHidden="1" w:unhideWhenUsed="1"/>
+    <w:lsdException w:name="Normal (Web)" w:semiHidden="1" w:unhideWhenUsed="1"/>
+    <w:lsdException w:name="HTML Acronym" w:semiHidden="1" w:unhideWhenUsed="1"/>
+    <w:lsdException w:name="HTML Address" w:semiHidden="1" w:unhideWhenUsed="1"/>
+    <w:lsdException w:name="HTML Cite" w:semiHidden="1" w:unhideWhenUsed="1"/>
+    <w:lsdException w:name="HTML Code" w:semiHidden="1" w:unhideWhenUsed="1"/>
+    <w:lsdException w:name="HTML Definition" w:semiHidden="1" w:unhideWhenUsed="1"/>
+    <w:lsdException w:name="HTML Keyboard" w:semiHidden="1" w:unhideWhenUsed="1"/>
+    <w:lsdException w:name="HTML Preformatted" w:semiHidden="1" w:unhideWhenUsed="1"/>
+    <w:lsdException w:name="HTML Sample" w:semiHidden="1" w:unhideWhenUsed="1"/>
+    <w:lsdException w:name="HTML Typewriter" w:semiHidden="1" w:unhideWhenUsed="1"/>
+    <w:lsdException w:name="HTML Variable" w:semiHidden="1" w:unhideWhenUsed="1"/>
+    <w:lsdException w:name="Normal Table" w:semiHidden="1" w:unhideWhenUsed="1"/>
+    <w:lsdException w:name="annotation subject" w:semiHidden="1" w:unhideWhenUsed="1"/>
+    <w:lsdException w:name="No List" w:semiHidden="1" w:unhideWhenUsed="1"/>
+    <w:lsdException w:name="Outline List 1" w:semiHidden="1" w:unhideWhenUsed="1"/>
+    <w:lsdException w:name="Outline List 2" w:semiHidden="1" w:unhideWhenUsed="1"/>
+    <w:lsdException w:name="Outline List 3" w:semiHidden="1" w:unhideWhenUsed="1"/>
+    <w:lsdException w:name="Table Simple 1" w:semiHidden="1" w:unhideWhenUsed="1"/>
+    <w:lsdException w:name="Table Simple 2" w:semiHidden="1" w:unhideWhenUsed="1"/>
+    <w:lsdException w:name="Table Simple 3" w:semiHidden="1" w:unhideWhenUsed="1"/>
+    <w:lsdException w:name="Table Classic 1" w:semiHidden="1" w:unhideWhenUsed="1"/>
+    <w:lsdException w:name="Table Classic 2" w:semiHidden="1" w:unhideWhenUsed="1"/>
+    <w:lsdException w:name="Table Classic 3" w:semiHidden="1" w:unhideWhenUsed="1"/>
+    <w:lsdException w:name="Table Classic 4" w:semiHidden="1" w:unhideWhenUsed="1"/>
+    <w:lsdException w:name="Table Colorful 1" w:semiHidden="1" w:unhideWhenUsed="1"/>
+    <w:lsdException w:name="Table Colorful 2" w:semiHidden="1" w:unhideWhenUsed="1"/>
+    <w:lsdException w:name="Table Colorful 3" w:semiHidden="1" w:unhideWhenUsed="1"/>
+    <w:lsdException w:name="Table Columns 1" w:semiHidden="1" w:unhideWhenUsed="1"/>
+    <w:lsdException w:name="Table Columns 2" w:semiHidden="1" w:unhideWhenUsed="1"/>
+    <w:lsdException w:name="Table Columns 3" w:semiHidden="1" w:unhideWhenUsed="1"/>
+    <w:lsdException w:name="Table Columns 4" w:semiHidden="1" w:unhideWhenUsed="1"/>
+    <w:lsdException w:name="Table Columns 5" w:semiHidden="1" w:unhideWhenUsed="1"/>
+    <w:lsdException w:name="Table Grid 1" w:semiHidden="1" w:unhideWhenUsed="1"/>
+    <w:lsdException w:name="Table Grid 2" w:semiHidden="1" w:unhideWhenUsed="1"/>
+    <w:lsdException w:name="Table Grid 3" w:semiHidden="1" w:unhideWhenUsed="1"/>
+    <w:lsdException w:name="Table Grid 4" w:semiHidden="1" w:unhideWhenUsed="1"/>
+    <w:lsdException w:name="Table Grid 5" w:semiHidden="1" w:unhideWhenUsed="1"/>
+    <w:lsdException w:name="Table Grid 6" w:semiHidden="1" w:unhideWhenUsed="1"/>
+    <w:lsdException w:name="Table Grid 7" w:semiHidden="1" w:unhideWhenUsed="1"/>
+    <w:lsdException w:name="Table Grid 8" w:semiHidden="1" w:unhideWhenUsed="1"/>
+    <w:lsdException w:name="Table List 1" w:semiHidden="1" w:unhideWhenUsed="1"/>
+    <w:lsdException w:name="Table List 2" w:semiHidden="1" w:unhideWhenUsed="1"/>
+    <w:lsdException w:name="Table List 3" w:semiHidden="1" w:unhideWhenUsed="1"/>
+    <w:lsdException w:name="Table List 4" w:semiHidden="1" w:unhideWhenUsed="1"/>
+    <w:lsdException w:name="Table List 5" w:semiHidden="1" w:unhideWhenUsed="1"/>
+    <w:lsdException w:name="Table List 6" w:semiHidden="1" w:unhideWhenUsed="1"/>
+    <w:lsdException w:name="Table List 7" w:semiHidden="1" w:unhideWhenUsed="1"/>
+    <w:lsdException w:name="Table List 8" w:semiHidden="1" w:unhideWhenUsed="1"/>
+    <w:lsdException w:name="Table 3D effects 1" w:semiHidden="1" w:unhideWhenUsed="1"/>
+    <w:lsdException w:name="Table 3D effects 2" w:semiHidden="1" w:unhideWhenUsed="1"/>
+    <w:lsdException w:name="Table 3D effects 3" w:semiHidden="1" w:unhideWhenUsed="1"/>
+    <w:lsdException w:name="Table Contemporary" w:semiHidden="1" w:unhideWhenUsed="1"/>
+    <w:lsdException w:name="Table Elegant" w:semiHidden="1" w:unhideWhenUsed="1"/>
+    <w:lsdException w:name="Table Professional" w:semiHidden="1" w:unhideWhenUsed="1"/>
+    <w:lsdException w:name="Table Subtle 1" w:semiHidden="1" w:unhideWhenUsed="1"/>
+    <w:lsdException w:name="Table Subtle 2" w:semiHidden="1" w:unhideWhenUsed="1"/>
+    <w:lsdException w:name="Table Web 1" w:semiHidden="1" w:unhideWhenUsed="1"/>
+    <w:lsdException w:name="Table Web 2" w:semiHidden="1" w:unhideWhenUsed="1"/>
+    <w:lsdException w:name="Table Web 3" w:semiHidden="1" w:unhideWhenUsed="1"/>
+    <w:lsdException w:name="Balloon Text" w:semiHidden="1" w:unhideWhenUsed="1"/>
+    <w:lsdException w:name="Table Grid" w:uiPriority="39"/>
+    <w:lsdException w:name="Table Theme" w:semiHidden="1" w:unhideWhenUsed="1"/>
+    <w:lsdException w:name="Placeholder Text" w:semiHidden="1"/>
+    <w:lsdException w:name="Light Shading" w:uiPriority="60"/>
+    <w:lsdException w:name="Light List" w:uiPriority="61"/>
+    <w:lsdException w:name="Light Grid" w:uiPriority="62"/>
+    <w:lsdException w:name="Medium Shading 1" w:uiPriority="63"/>
+    <w:lsdException w:name="Medium Shading 2" w:uiPriority="64"/>
+    <w:lsdException w:name="Medium List 1" w:uiPriority="65"/>
+    <w:lsdException w:name="Medium List 2" w:uiPriority="66"/>
+    <w:lsdException w:name="Medium Grid 1" w:uiPriority="67"/>
+    <w:lsdException w:name="Medium Grid 2" w:uiPriority="68"/>
+    <w:lsdException w:name="Medium Grid 3" w:uiPriority="69"/>
+    <w:lsdException w:name="Dark List" w:uiPriority="70"/>
+    <w:lsdException w:name="Colorful Shading" w:uiPriority="71"/>
+    <w:lsdException w:name="Colorful List" w:uiPriority="72"/>
+    <w:lsdException w:name="Colorful Grid" w:uiPriority="73"/>
+    <w:lsdException w:name="Light Shading Accent 1" w:uiPriority="60"/>
+    <w:lsdException w:name="Light List Accent 1" w:uiPriority="61"/>
+    <w:lsdException w:name="Light Grid Accent 1" w:uiPriority="62"/>
+    <w:lsdException w:name="Medium Shading 1 Accent 1" w:uiPriority="63"/>
+    <w:lsdException w:name="Medium Shading 2 Accent 1" w:uiPriority="64"/>
+    <w:lsdException w:name="Medium List 1 Accent 1" w:uiPriority="65"/>
+    <w:lsdException w:name="Revision" w:semiHidden="1"/>
+    <w:lsdException w:name="Medium List 2 Accent 1" w:uiPriority="66"/>
+    <w:lsdException w:name="Medium Grid 1 Accent 1" w:uiPriority="67"/>
+    <w:lsdException w:name="Medium Grid 2 Accent 1" w:uiPriority="68"/>
+    <w:lsdException w:name="Medium Grid 3 Accent 1" w:uiPriority="69"/>
+    <w:lsdException w:name="Dark List Accent 1" w:uiPriority="70"/>
+    <w:lsdException w:name="Colorful Shading Accent 1" w:uiPriority="71"/>
+    <w:lsdException w:name="Colorful List Accent 1" w:uiPriority="72"/>
+    <w:lsdException w:name="Colorful Grid Accent 1" w:uiPriority="73"/>
+    <w:lsdException w:name="Light Shading Accent 2" w:uiPriority="60"/>
+    <w:lsdException w:name="Light List Accent 2" w:uiPriority="61"/>
+    <w:lsdException w:name="Light Grid Accent 2" w:uiPriority="62"/>
+    <w:lsdException w:name="Medium Shading 1 Accent 2" w:uiPriority="63"/>
+    <w:lsdException w:name="Medium Shading 2 Accent 2" w:uiPriority="64"/>
+    <w:lsdException w:name="Medium List 1 Accent 2" w:uiPriority="65"/>
+    <w:lsdException w:name="Medium List 2 Accent 2" w:uiPriority="66"/>
+    <w:lsdException w:name="Medium Grid 1 Accent 2" w:uiPriority="67"/>
+    <w:lsdException w:name="Medium Grid 2 Accent 2" w:uiPriority="68"/>
+    <w:lsdException w:name="Medium Grid 3 Accent 2" w:uiPriority="69"/>
+    <w:lsdException w:name="Dark List Accent 2" w:uiPriority="70"/>
+    <w:lsdException w:name="Colorful Shading Accent 2" w:uiPriority="71"/>
+    <w:lsdException w:name="Colorful List Accent 2" w:uiPriority="72"/>
+    <w:lsdException w:name="Colorful Grid Accent 2" w:uiPriority="73"/>
+    <w:lsdException w:name="Light Shading Accent 3" w:uiPriority="60"/>
+    <w:lsdException w:name="Light List Accent 3" w:uiPriority="61"/>
+    <w:lsdException w:name="Light Grid Accent 3" w:uiPriority="62"/>
+    <w:lsdException w:name="Medium Shading 1 Accent 3" w:uiPriority="63"/>
+    <w:lsdException w:name="Medium Shading 2 Accent 3" w:uiPriority="64"/>
+    <w:lsdException w:name="Medium List 1 Accent 3" w:uiPriority="65"/>
+    <w:lsdException w:name="Medium List 2 Accent 3" w:uiPriority="66"/>
+    <w:lsdException w:name="Medium Grid 1 Accent 3" w:uiPriority="67"/>
+    <w:lsdException w:name="Medium Grid 2 Accent 3" w:uiPriority="68"/>
+    <w:lsdException w:name="Medium Grid 3 Accent 3" w:uiPriority="69"/>
+    <w:lsdException w:name="Dark List Accent 3" w:uiPriority="70"/>
+    <w:lsdException w:name="Colorful Shading Accent 3" w:uiPriority="71"/>
+    <w:lsdException w:name="Colorful List Accent 3" w:uiPriority="72"/>
+    <w:lsdException w:name="Colorful Grid Accent 3" w:uiPriority="73"/>
+    <w:lsdException w:name="Light Shading Accent 4" w:uiPriority="60"/>
+    <w:lsdException w:name="Light List Accent 4" w:uiPriority="61"/>
+    <w:lsdException w:name="Light Grid Accent 4" w:uiPriority="62"/>
+    <w:lsdException w:name="Medium Shading 1 Accent 4" w:uiPriority="63"/>
+    <w:lsdException w:name="Medium Shading 2 Accent 4" w:uiPriority="64"/>
+    <w:lsdException w:name="Medium List 1 Accent 4" w:uiPriority="65"/>
+    <w:lsdException w:name="Medium List 2 Accent 4" w:uiPriority="66"/>
+    <w:lsdException w:name="Medium Grid 1 Accent 4" w:uiPriority="67"/>
+    <w:lsdException w:name="Medium Grid 2 Accent 4" w:uiPriority="68"/>
+    <w:lsdException w:name="Medium Grid 3 Accent 4" w:uiPriority="69"/>
+    <w:lsdException w:name="Dark List Accent 4" w:uiPriority="70"/>
+    <w:lsdException w:name="Colorful Shading Accent 4" w:uiPriority="71"/>
+    <w:lsdException w:name="Colorful List Accent 4" w:uiPriority="72"/>
+    <w:lsdException w:name="Colorful Grid Accent 4" w:uiPriority="73"/>
+    <w:lsdException w:name="Light Shading Accent 5" w:uiPriority="60"/>
+    <w:lsdException w:name="Light List Accent 5" w:uiPriority="61"/>
+    <w:lsdException w:name="Light Grid Accent 5" w:uiPriority="62"/>
+    <w:lsdException w:name="Medium Shading 1 Accent 5" w:uiPriority="63"/>
+    <w:lsdException w:name="Medium Shading 2 Accent 5" w:uiPriority="64"/>
+    <w:lsdException w:name="Medium List 1 Accent 5" w:uiPriority="65"/>
+    <w:lsdException w:name="Medium List 2 Accent 5" w:uiPriority="66"/>
+    <w:lsdException w:name="Medium Grid 1 Accent 5" w:uiPriority="67"/>
+    <w:lsdException w:name="Medium Grid 2 Accent 5" w:uiPriority="68"/>
+    <w:lsdException w:name="Medium Grid 3 Accent 5" w:uiPriority="69"/>
+    <w:lsdException w:name="Dark List Accent 5" w:uiPriority="70"/>
+    <w:lsdException w:name="Colorful Shading Accent 5" w:uiPriority="71"/>
+    <w:lsdException w:name="Colorful List Accent 5" w:uiPriority="72"/>
+    <w:lsdException w:name="Colorful Grid Accent 5" w:uiPriority="73"/>
+    <w:lsdException w:name="Light Shading Accent 6" w:uiPriority="60"/>
+    <w:lsdException w:name="Light List Accent 6" w:uiPriority="61"/>
+    <w:lsdException w:name="Light Grid Accent 6" w:uiPriority="62"/>
+    <w:lsdException w:name="Medium Shading 1 Accent 6" w:uiPriority="63"/>
+    <w:lsdException w:name="Medium Shading 2 Accent 6" w:uiPriority="64"/>
+    <w:lsdException w:name="Medium List 1 Accent 6" w:uiPriority="65"/>
+    <w:lsdException w:name="Medium List 2 Accent 6" w:uiPriority="66"/>
+    <w:lsdException w:name="Medium Grid 1 Accent 6" w:uiPriority="67"/>
+    <w:lsdException w:name="Medium Grid 2 Accent 6" w:uiPriority="68"/>
+    <w:lsdException w:name="Medium Grid 3 Accent 6" w:uiPriority="69"/>
+    <w:lsdException w:name="Dark List Accent 6" w:uiPriority="70"/>
+    <w:lsdException w:name="Colorful Shading Accent 6" w:uiPriority="71"/>
+    <w:lsdException w:name="Colorful List Accent 6" w:uiPriority="72"/>
+    <w:lsdException w:name="Colorful Grid Accent 6" w:uiPriority="73"/>
+    <w:lsdException w:name="Subtle Emphasis" w:uiPriority="19" w:qFormat="1"/>
+    <w:lsdException w:name="Intense Emphasis" w:uiPriority="21" w:qFormat="1"/>
+    <w:lsdException w:name="Subtle Reference" w:uiPriority="31" w:qFormat="1"/>
+    <w:lsdException w:name="Intense Reference" w:uiPriority="32" w:qFormat="1"/>
+    <w:lsdException w:name="Book Title" w:uiPriority="33" w:qFormat="1"/>
+    <w:lsdException w:name="Bibliography" w:semiHidden="1" w:uiPriority="37" w:unhideWhenUsed="1"/>
+    <w:lsdException w:name="TOC Heading" w:semiHidden="1" w:uiPriority="39" w:unhideWhenUsed="1" w:qFormat="1"/>
+    <w:lsdException w:name="Plain Table 1" w:uiPriority="41"/>
+    <w:lsdException w:name="Plain Table 2" w:uiPriority="42"/>
+    <w:lsdException w:name="Plain Table 3" w:uiPriority="43"/>
+    <w:lsdException w:name="Plain Table 4" w:uiPriority="44"/>
+    <w:lsdException w:name="Plain Table 5" w:uiPriority="45"/>
+    <w:lsdException w:name="Grid Table Light" w:uiPriority="40"/>
+    <w:lsdException w:name="Grid Table 1 Light" w:uiPriority="46"/>
+    <w:lsdException w:name="Grid Table 2" w:uiPriority="47"/>
+    <w:lsdException w:name="Grid Table 3" w:uiPriority="48"/>
+    <w:lsdException w:name="Grid Table 4" w:uiPriority="49"/>
+    <w:lsdException w:name="Grid Table 5 Dark" w:uiPriority="50"/>
+    <w:lsdException w:name="Grid Table 6 Colorful" w:uiPriority="51"/>
+    <w:lsdException w:name="Grid Table 7 Colorful" w:uiPriority="52"/>
+    <w:lsdException w:name="Grid Table 1 Light Accent 1" w:uiPriority="46"/>
+    <w:lsdException w:name="Grid Table 2 Accent 1" w:uiPriority="47"/>
+    <w:lsdException w:name="Grid Table 3 Accent 1" w:uiPriority="48"/>
+    <w:lsdException w:name="Grid Table 4 Accent 1" w:uiPriority="49"/>
+    <w:lsdException w:name="Grid Table 5 Dark Accent 1" w:uiPriority="50"/>
+    <w:lsdException w:name="Grid Table 6 Colorful Accent 1" w:uiPriority="51"/>
+    <w:lsdException w:name="Grid Table 7 Colorful Accent 1" w:uiPriority="52"/>
+    <w:lsdException w:name="Grid Table 1 Light Accent 2" w:uiPriority="46"/>
+    <w:lsdException w:name="Grid Table 2 Accent 2" w:uiPriority="47"/>
+    <w:lsdException w:name="Grid Table 3 Accent 2" w:uiPriority="48"/>
+    <w:lsdException w:name="Grid Table 4 Accent 2" w:uiPriority="49"/>
+    <w:lsdException w:name="Grid Table 5 Dark Accent 2" w:uiPriority="50"/>
+    <w:lsdException w:name="Grid Table 6 Colorful Accent 2" w:uiPriority="51"/>
+    <w:lsdException w:name="Grid Table 7 Colorful Accent 2" w:uiPriority="52"/>
+    <w:lsdException w:name="Grid Table 1 Light Accent 3" w:uiPriority="46"/>
+    <w:lsdException w:name="Grid Table 2 Accent 3" w:uiPriority="47"/>
+    <w:lsdException w:name="Grid Table 3 Accent 3" w:uiPriority="48"/>
+    <w:lsdException w:name="Grid Table 4 Accent 3" w:uiPriority="49"/>
+    <w:lsdException w:name="Grid Table 5 Dark Accent 3" w:uiPriority="50"/>
+    <w:lsdException w:name="Grid Table 6 Colorful Accent 3" w:uiPriority="51"/>
+    <w:lsdException w:name="Grid Table 7 Colorful Accent 3" w:uiPriority="52"/>
+    <w:lsdException w:name="Grid Table 1 Light Accent 4" w:uiPriority="46"/>
+    <w:lsdException w:name="Grid Table 2 Accent 4" w:uiPriority="47"/>
+    <w:lsdException w:name="Grid Table 3 Accent 4" w:uiPriority="48"/>
+    <w:lsdException w:name="Grid Table 4 Accent 4" w:uiPriority="49"/>
+    <w:lsdException w:name="Grid Table 5 Dark Accent 4" w:uiPriority="50"/>
+    <w:lsdException w:name="Grid Table 6 Colorful Accent 4" w:uiPriority="51"/>
+    <w:lsdException w:name="Grid Table 7 Colorful Accent 4" w:uiPriority="52"/>
+    <w:lsdException w:name="Grid Table 1 Light Accent 5" w:uiPriority="46"/>
+    <w:lsdException w:name="Grid Table 2 Accent 5" w:uiPriority="47"/>
+    <w:lsdException w:name="Grid Table 3 Accent 5" w:uiPriority="48"/>
+    <w:lsdException w:name="Grid Table 4 Accent 5" w:uiPriority="49"/>
+    <w:lsdException w:name="Grid Table 5 Dark Accent 5" w:uiPriority="50"/>
+    <w:lsdException w:name="Grid Table 6 Colorful Accent 5" w:uiPriority="51"/>
+    <w:lsdException w:name="Grid Table 7 Colorful Accent 5" w:uiPriority="52"/>
+    <w:lsdException w:name="Grid Table 1 Light Accent 6" w:uiPriority="46"/>
+    <w:lsdException w:name="Grid Table 2 Accent 6" w:uiPriority="47"/>
+    <w:lsdException w:name="Grid Table 3 Accent 6" w:uiPriority="48"/>
+    <w:lsdException w:name="Grid Table 4 Accent 6" w:uiPriority="49"/>
+    <w:lsdException w:name="Grid Table 5 Dark Accent 6" w:uiPriority="50"/>
+    <w:lsdException w:name="Grid Table 6 Colorful Accent 6" w:uiPriority="51"/>
+    <w:lsdException w:name="Grid Table 7 Colorful Accent 6" w:uiPriority="52"/>
+    <w:lsdException w:name="List Table 1 Light" w:uiPriority="46"/>
+    <w:lsdException w:name="List Table 2" w:uiPriority="47"/>
+    <w:lsdException w:name="List Table 3" w:uiPriority="48"/>
+    <w:lsdException w:name="List Table 4" w:uiPriority="49"/>
+    <w:lsdException w:name="List Table 5 Dark" w:uiPriority="50"/>
+    <w:lsdException w:name="List Table 6 Colorful" w:uiPriority="51"/>
+    <w:lsdException w:name="List Table 7 Colorful" w:uiPriority="52"/>
+    <w:lsdException w:name="List Table 1 Light Accent 1" w:uiPriority="46"/>
+    <w:lsdException w:name="List Table 2 Accent 1" w:uiPriority="47"/>
+    <w:lsdException w:name="List Table 3 Accent 1" w:uiPriority="48"/>
+    <w:lsdException w:name="List Table 4 Accent 1" w:uiPriority="49"/>
+    <w:lsdException w:name="List Table 5 Dark Accent 1" w:uiPriority="50"/>
+    <w:lsdException w:name="List Table 6 Colorful Accent 1" w:uiPriority="51"/>
+    <w:lsdException w:name="List Table 7 Colorful Accent 1" w:uiPriority="52"/>
+    <w:lsdException w:name="List Table 1 Light Accent 2" w:uiPriority="46"/>
+    <w:lsdException w:name="List Table 2 Accent 2" w:uiPriority="47"/>
+    <w:lsdException w:name="List Table 3 Accent 2" w:uiPriority="48"/>
+    <w:lsdException w:name="List Table 4 Accent 2" w:uiPriority="49"/>
+    <w:lsdException w:name="List Table 5 Dark Accent 2" w:uiPriority="50"/>
+    <w:lsdException w:name="List Table 6 Colorful Accent 2" w:uiPriority="51"/>
+    <w:lsdException w:name="List Table 7 Colorful Accent 2" w:uiPriority="52"/>
+    <w:lsdException w:name="List Table 1 Light Accent 3" w:uiPriority="46"/>
+    <w:lsdException w:name="List Table 2 Accent 3" w:uiPriority="47"/>
+    <w:lsdException w:name="List Table 3 Accent 3" w:uiPriority="48"/>
+    <w:lsdException w:name="List Table 4 Accent 3" w:uiPriority="49"/>
+    <w:lsdException w:name="List Table 5 Dark Accent 3" w:uiPriority="50"/>
+    <w:lsdException w:name="List Table 6 Colorful Accent 3" w:uiPriority="51"/>
+    <w:lsdException w:name="List Table 7 Colorful Accent 3" w:uiPriority="52"/>
+    <w:lsdException w:name="List Table 1 Light Accent 4" w:uiPriority="46"/>
+    <w:lsdException w:name="List Table 2 Accent 4" w:uiPriority="47"/>
+    <w:lsdException w:name="List Table 3 Accent 4" w:uiPriority="48"/>
+    <w:lsdException w:name="List Table 4 Accent 4" w:uiPriority="49"/>
+    <w:lsdException w:name="List Table 5 Dark Accent 4" w:uiPriority="50"/>
+    <w:lsdException w:name="List Table 6 Colorful Accent 4" w:uiPriority="51"/>
+    <w:lsdException w:name="List Table 7 Colorful Accent 4" w:uiPriority="52"/>
+    <w:lsdException w:name="List Table 1 Light Accent 5" w:uiPriority="46"/>
+    <w:lsdException w:name="List Table 2 Accent 5" w:uiPriority="47"/>
+    <w:lsdException w:name="List Table 3 Accent 5" w:uiPriority="48"/>
+    <w:lsdException w:name="List Table 4 Accent 5" w:uiPriority="49"/>
+    <w:lsdException w:name="List Table 5 Dark Accent 5" w:uiPriority="50"/>
+    <w:lsdException w:name="List Table 6 Colorful Accent 5" w:uiPriority="51"/>
+    <w:lsdException w:name="List Table 7 Colorful Accent 5" w:uiPriority="52"/>
+    <w:lsdException w:name="List Table 1 Light Accent 6" w:uiPriority="46"/>
+    <w:lsdException w:name="List Table 2 Accent 6" w:uiPriority="47"/>
+    <w:lsdException w:name="List Table 3 Accent 6" w:uiPriority="48"/>
+    <w:lsdException w:name="List Table 4 Accent 6" w:uiPriority="49"/>
+    <w:lsdException w:name="List Table 5 Dark Accent 6" w:uiPriority="50"/>
+    <w:lsdException w:name="List Table 6 Colorful Accent 6" w:uiPriority="51"/>
+    <w:lsdException w:name="List Table 7 Colorful Accent 6" w:uiPriority="52"/>
+    <w:lsdException w:name="Mention" w:semiHidden="1" w:unhideWhenUsed="1"/>
+    <w:lsdException w:name="Smart Hyperlink" w:semiHidden="1" w:unhideWhenUsed="1"/>
+    <w:lsdException w:name="Hashtag" w:semiHidden="1" w:unhideWhenUsed="1"/>
+    <w:lsdException w:name="Unresolved Mention" w:semiHidden="1" w:unhideWhenUsed="1"/>
+    <w:lsdException w:name="Smart Link" w:semiHidden="1" w:unhideWhenUsed="1"/>
   </w:latentStyles>
-  <w:style w:type="paragraph" w:default="1" w:styleId="1">
+  <w:style w:type="paragraph" w:default="1" w:styleId="a">
     <w:name w:val="Normal"/>
     <w:qFormat/>
-    <w:uiPriority w:val="0"/>
     <w:pPr>
       <w:widowControl w:val="0"/>
       <w:jc w:val="both"/>
     </w:pPr>
     <w:rPr>
-      <w:rFonts w:asciiTheme="minorHAnsi" w:hAnsiTheme="minorHAnsi" w:eastAsiaTheme="minorEastAsia" w:cstheme="minorBidi"/>
       <w:kern w:val="2"/>
       <w:sz w:val="21"/>
       <w:szCs w:val="22"/>
-      <w:lang w:val="en-US" w:eastAsia="zh-CN" w:bidi="ar-SA"/>
     </w:rPr>
   </w:style>
-  <w:style w:type="character" w:default="1" w:styleId="6">
+  <w:style w:type="character" w:default="1" w:styleId="a0">
     <w:name w:val="Default Paragraph Font"/>
+    <w:uiPriority w:val="1"/>
     <w:semiHidden/>
     <w:unhideWhenUsed/>
-    <w:uiPriority w:val="1"/>
   </w:style>
-  <w:style w:type="table" w:default="1" w:styleId="5">
+  <w:style w:type="table" w:default="1" w:styleId="a1">
     <w:name w:val="Normal Table"/>
+    <w:uiPriority w:val="99"/>
     <w:semiHidden/>
     <w:unhideWhenUsed/>
-    <w:uiPriority w:val="99"/>
     <w:tblPr>
-      <w:tblLayout w:type="fixed"/>
+      <w:tblInd w:w="0" w:type="dxa"/>
       <w:tblCellMar>
         <w:top w:w="0" w:type="dxa"/>
         <w:left w:w="108" w:type="dxa"/>
@@ -3075,12 +3379,18 @@
       </w:tblCellMar>
     </w:tblPr>
   </w:style>
-  <w:style w:type="paragraph" w:styleId="2">
+  <w:style w:type="numbering" w:default="1" w:styleId="a2">
+    <w:name w:val="No List"/>
+    <w:uiPriority w:val="99"/>
+    <w:semiHidden/>
+    <w:unhideWhenUsed/>
+  </w:style>
+  <w:style w:type="paragraph" w:styleId="a3">
     <w:name w:val="footer"/>
-    <w:basedOn w:val="1"/>
-    <w:link w:val="9"/>
+    <w:basedOn w:val="a"/>
+    <w:link w:val="a4"/>
+    <w:uiPriority w:val="99"/>
     <w:unhideWhenUsed/>
-    <w:uiPriority w:val="99"/>
     <w:pPr>
       <w:tabs>
         <w:tab w:val="center" w:pos="4153"/>
@@ -3094,15 +3404,15 @@
       <w:szCs w:val="18"/>
     </w:rPr>
   </w:style>
-  <w:style w:type="paragraph" w:styleId="3">
+  <w:style w:type="paragraph" w:styleId="a5">
     <w:name w:val="header"/>
-    <w:basedOn w:val="1"/>
-    <w:link w:val="8"/>
+    <w:basedOn w:val="a"/>
+    <w:link w:val="a6"/>
+    <w:uiPriority w:val="99"/>
     <w:unhideWhenUsed/>
-    <w:uiPriority w:val="99"/>
     <w:pPr>
       <w:pBdr>
-        <w:bottom w:val="single" w:color="auto" w:sz="6" w:space="1"/>
+        <w:bottom w:val="single" w:sz="6" w:space="1" w:color="auto"/>
       </w:pBdr>
       <w:tabs>
         <w:tab w:val="center" w:pos="4153"/>
@@ -3116,53 +3426,53 @@
       <w:szCs w:val="18"/>
     </w:rPr>
   </w:style>
-  <w:style w:type="paragraph" w:styleId="4">
+  <w:style w:type="paragraph" w:styleId="a7">
     <w:name w:val="Title"/>
-    <w:basedOn w:val="1"/>
-    <w:next w:val="1"/>
-    <w:link w:val="7"/>
+    <w:basedOn w:val="a"/>
+    <w:next w:val="a"/>
+    <w:link w:val="a8"/>
+    <w:uiPriority w:val="10"/>
     <w:qFormat/>
-    <w:uiPriority w:val="10"/>
     <w:pPr>
       <w:spacing w:before="240" w:after="60"/>
       <w:jc w:val="center"/>
       <w:outlineLvl w:val="0"/>
     </w:pPr>
     <w:rPr>
-      <w:rFonts w:eastAsia="宋体" w:asciiTheme="majorHAnsi" w:hAnsiTheme="majorHAnsi" w:cstheme="majorBidi"/>
+      <w:rFonts w:asciiTheme="majorHAnsi" w:eastAsia="宋体" w:hAnsiTheme="majorHAnsi" w:cstheme="majorBidi"/>
       <w:b/>
       <w:bCs/>
       <w:sz w:val="32"/>
       <w:szCs w:val="32"/>
     </w:rPr>
   </w:style>
-  <w:style w:type="character" w:customStyle="1" w:styleId="7">
+  <w:style w:type="character" w:customStyle="1" w:styleId="a8">
     <w:name w:val="标题 字符"/>
-    <w:basedOn w:val="6"/>
-    <w:link w:val="4"/>
+    <w:basedOn w:val="a0"/>
+    <w:link w:val="a7"/>
     <w:uiPriority w:val="10"/>
     <w:rPr>
-      <w:rFonts w:eastAsia="宋体" w:asciiTheme="majorHAnsi" w:hAnsiTheme="majorHAnsi" w:cstheme="majorBidi"/>
+      <w:rFonts w:asciiTheme="majorHAnsi" w:eastAsia="宋体" w:hAnsiTheme="majorHAnsi" w:cstheme="majorBidi"/>
       <w:b/>
       <w:bCs/>
       <w:sz w:val="32"/>
       <w:szCs w:val="32"/>
     </w:rPr>
   </w:style>
-  <w:style w:type="character" w:customStyle="1" w:styleId="8">
+  <w:style w:type="character" w:customStyle="1" w:styleId="a6">
     <w:name w:val="页眉 字符"/>
-    <w:basedOn w:val="6"/>
-    <w:link w:val="3"/>
+    <w:basedOn w:val="a0"/>
+    <w:link w:val="a5"/>
     <w:uiPriority w:val="99"/>
     <w:rPr>
       <w:sz w:val="18"/>
       <w:szCs w:val="18"/>
     </w:rPr>
   </w:style>
-  <w:style w:type="character" w:customStyle="1" w:styleId="9">
+  <w:style w:type="character" w:customStyle="1" w:styleId="a4">
     <w:name w:val="页脚 字符"/>
-    <w:basedOn w:val="6"/>
-    <w:link w:val="2"/>
+    <w:basedOn w:val="a0"/>
+    <w:link w:val="a3"/>
     <w:uiPriority w:val="99"/>
     <w:rPr>
       <w:sz w:val="18"/>
@@ -3424,6 +3734,7 @@
     </a:fmtScheme>
   </a:themeElements>
   <a:objectDefaults/>
+  <a:extraClrSchemeLst/>
 </a:theme>
 </file>
 

</xml_diff>